<commit_message>
jenkins funcionando y cambios en memoria, tambien cambios en pipeline de logstash para mejora de formato
</commit_message>
<xml_diff>
--- a/bl0539-DíezRamírez-Alfonso.docx
+++ b/bl0539-DíezRamírez-Alfonso.docx
@@ -1,6 +1,6 @@
 
 <file path=word/document.xml><?xml version="1.0" encoding="utf-8"?>
-<w:document xmlns:wpc="http://schemas.microsoft.com/office/word/2010/wordprocessingCanvas" xmlns:cx="http://schemas.microsoft.com/office/drawing/2014/chartex" xmlns:cx1="http://schemas.microsoft.com/office/drawing/2015/9/8/chartex" xmlns:cx2="http://schemas.microsoft.com/office/drawing/2015/10/21/chartex" xmlns:cx3="http://schemas.microsoft.com/office/drawing/2016/5/9/chartex" xmlns:cx4="http://schemas.microsoft.com/office/drawing/2016/5/10/chartex" xmlns:cx5="http://schemas.microsoft.com/office/drawing/2016/5/11/chartex" xmlns:cx6="http://schemas.microsoft.com/office/drawing/2016/5/12/chartex" xmlns:cx7="http://schemas.microsoft.com/office/drawing/2016/5/13/chartex" xmlns:cx8="http://schemas.microsoft.com/office/drawing/2016/5/14/chartex" xmlns:mc="http://schemas.openxmlformats.org/markup-compatibility/2006" xmlns:aink="http://schemas.microsoft.com/office/drawing/2016/ink" xmlns:am3d="http://schemas.microsoft.com/office/drawing/2017/model3d" xmlns:o="urn:schemas-microsoft-com:office:office" xmlns:oel="http://schemas.microsoft.com/office/2019/extlst" xmlns:r="http://schemas.openxmlformats.org/officeDocument/2006/relationships" xmlns:m="http://schemas.openxmlformats.org/officeDocument/2006/math" xmlns:v="urn:schemas-microsoft-com:vml" xmlns:wp14="http://schemas.microsoft.com/office/word/2010/wordprocessingDrawing" xmlns:wp="http://schemas.openxmlformats.org/drawingml/2006/wordprocessingDrawing" xmlns:w10="urn:schemas-microsoft-com:office:word" xmlns:w="http://schemas.openxmlformats.org/wordprocessingml/2006/main" xmlns:w14="http://schemas.microsoft.com/office/word/2010/wordml" xmlns:w15="http://schemas.microsoft.com/office/word/2012/wordml" xmlns:w16cex="http://schemas.microsoft.com/office/word/2018/wordml/cex" xmlns:w16cid="http://schemas.microsoft.com/office/word/2016/wordml/cid" xmlns:w16="http://schemas.microsoft.com/office/word/2018/wordml" xmlns:w16du="http://schemas.microsoft.com/office/word/2023/wordml/word16du" xmlns:w16sdtdh="http://schemas.microsoft.com/office/word/2020/wordml/sdtdatahash" xmlns:w16se="http://schemas.microsoft.com/office/word/2015/wordml/symex" xmlns:wpg="http://schemas.microsoft.com/office/word/2010/wordprocessingGroup" xmlns:wpi="http://schemas.microsoft.com/office/word/2010/wordprocessingInk" xmlns:wne="http://schemas.microsoft.com/office/word/2006/wordml" xmlns:wps="http://schemas.microsoft.com/office/word/2010/wordprocessingShape" mc:Ignorable="w14 w15 w16se w16cid w16 w16cex w16sdtdh wp14">
+<w:document xmlns:wpc="http://schemas.microsoft.com/office/word/2010/wordprocessingCanvas" xmlns:cx="http://schemas.microsoft.com/office/drawing/2014/chartex" xmlns:cx1="http://schemas.microsoft.com/office/drawing/2015/9/8/chartex" xmlns:cx2="http://schemas.microsoft.com/office/drawing/2015/10/21/chartex" xmlns:cx3="http://schemas.microsoft.com/office/drawing/2016/5/9/chartex" xmlns:cx4="http://schemas.microsoft.com/office/drawing/2016/5/10/chartex" xmlns:cx5="http://schemas.microsoft.com/office/drawing/2016/5/11/chartex" xmlns:cx6="http://schemas.microsoft.com/office/drawing/2016/5/12/chartex" xmlns:cx7="http://schemas.microsoft.com/office/drawing/2016/5/13/chartex" xmlns:cx8="http://schemas.microsoft.com/office/drawing/2016/5/14/chartex" xmlns:mc="http://schemas.openxmlformats.org/markup-compatibility/2006" xmlns:aink="http://schemas.microsoft.com/office/drawing/2016/ink" xmlns:am3d="http://schemas.microsoft.com/office/drawing/2017/model3d" xmlns:o="urn:schemas-microsoft-com:office:office" xmlns:oel="http://schemas.microsoft.com/office/2019/extlst" xmlns:r="http://schemas.openxmlformats.org/officeDocument/2006/relationships" xmlns:m="http://schemas.openxmlformats.org/officeDocument/2006/math" xmlns:v="urn:schemas-microsoft-com:vml" xmlns:wp14="http://schemas.microsoft.com/office/word/2010/wordprocessingDrawing" xmlns:wp="http://schemas.openxmlformats.org/drawingml/2006/wordprocessingDrawing" xmlns:w10="urn:schemas-microsoft-com:office:word" xmlns:w="http://schemas.openxmlformats.org/wordprocessingml/2006/main" xmlns:w14="http://schemas.microsoft.com/office/word/2010/wordml" xmlns:w15="http://schemas.microsoft.com/office/word/2012/wordml" xmlns:w16cex="http://schemas.microsoft.com/office/word/2018/wordml/cex" xmlns:w16cid="http://schemas.microsoft.com/office/word/2016/wordml/cid" xmlns:w16="http://schemas.microsoft.com/office/word/2018/wordml" xmlns:w16sdtdh="http://schemas.microsoft.com/office/word/2020/wordml/sdtdatahash" xmlns:w16se="http://schemas.microsoft.com/office/word/2015/wordml/symex" xmlns:wpg="http://schemas.microsoft.com/office/word/2010/wordprocessingGroup" xmlns:wpi="http://schemas.microsoft.com/office/word/2010/wordprocessingInk" xmlns:wne="http://schemas.microsoft.com/office/word/2006/wordml" xmlns:wps="http://schemas.microsoft.com/office/word/2010/wordprocessingShape" mc:Ignorable="w14 w15 w16se w16cid w16 w16cex w16sdtdh wp14">
   <w:body>
     <w:p>
       <w:pPr>
@@ -2396,7 +2396,7 @@
                 <w:noProof/>
                 <w:webHidden/>
               </w:rPr>
-              <w:t>28</w:t>
+              <w:t>30</w:t>
             </w:r>
             <w:r>
               <w:rPr>
@@ -2484,7 +2484,7 @@
                 <w:noProof/>
                 <w:webHidden/>
               </w:rPr>
-              <w:t>30</w:t>
+              <w:t>31</w:t>
             </w:r>
             <w:r>
               <w:rPr>
@@ -2572,7 +2572,7 @@
                 <w:noProof/>
                 <w:webHidden/>
               </w:rPr>
-              <w:t>33</w:t>
+              <w:t>34</w:t>
             </w:r>
             <w:r>
               <w:rPr>
@@ -2660,7 +2660,7 @@
                 <w:noProof/>
                 <w:webHidden/>
               </w:rPr>
-              <w:t>34</w:t>
+              <w:t>35</w:t>
             </w:r>
             <w:r>
               <w:rPr>
@@ -2748,7 +2748,7 @@
                 <w:noProof/>
                 <w:webHidden/>
               </w:rPr>
-              <w:t>37</w:t>
+              <w:t>38</w:t>
             </w:r>
             <w:r>
               <w:rPr>
@@ -2836,7 +2836,7 @@
                 <w:noProof/>
                 <w:webHidden/>
               </w:rPr>
-              <w:t>37</w:t>
+              <w:t>38</w:t>
             </w:r>
             <w:r>
               <w:rPr>
@@ -2924,7 +2924,7 @@
                 <w:noProof/>
                 <w:webHidden/>
               </w:rPr>
-              <w:t>37</w:t>
+              <w:t>38</w:t>
             </w:r>
             <w:r>
               <w:rPr>
@@ -3012,7 +3012,7 @@
                 <w:noProof/>
                 <w:webHidden/>
               </w:rPr>
-              <w:t>37</w:t>
+              <w:t>38</w:t>
             </w:r>
             <w:r>
               <w:rPr>
@@ -3100,7 +3100,7 @@
                 <w:noProof/>
                 <w:webHidden/>
               </w:rPr>
-              <w:t>39</w:t>
+              <w:t>40</w:t>
             </w:r>
             <w:r>
               <w:rPr>
@@ -3171,7 +3171,7 @@
                 <w:noProof/>
                 <w:webHidden/>
               </w:rPr>
-              <w:t>40</w:t>
+              <w:t>41</w:t>
             </w:r>
             <w:r>
               <w:rPr>
@@ -3259,7 +3259,7 @@
                 <w:noProof/>
                 <w:webHidden/>
               </w:rPr>
-              <w:t>40</w:t>
+              <w:t>41</w:t>
             </w:r>
             <w:r>
               <w:rPr>
@@ -3347,7 +3347,7 @@
                 <w:noProof/>
                 <w:webHidden/>
               </w:rPr>
-              <w:t>52</w:t>
+              <w:t>53</w:t>
             </w:r>
             <w:r>
               <w:rPr>
@@ -4033,7 +4033,7 @@
             <w:noProof/>
             <w:webHidden/>
           </w:rPr>
-          <w:t>29</w:t>
+          <w:t>30</w:t>
         </w:r>
         <w:r>
           <w:rPr>
@@ -7666,24 +7666,14 @@
       <w:r>
         <w:t xml:space="preserve">Ilustración </w:t>
       </w:r>
-      <w:r>
-        <w:fldChar w:fldCharType="begin"/>
-      </w:r>
-      <w:r>
-        <w:instrText xml:space="preserve"> SEQ Ilustración \* ARABIC </w:instrText>
-      </w:r>
-      <w:r>
-        <w:fldChar w:fldCharType="separate"/>
-      </w:r>
-      <w:r>
-        <w:rPr>
-          <w:noProof/>
-        </w:rPr>
-        <w:t>1</w:t>
-      </w:r>
-      <w:r>
-        <w:fldChar w:fldCharType="end"/>
-      </w:r>
+      <w:fldSimple w:instr=" SEQ Ilustración \* ARABIC ">
+        <w:r>
+          <w:rPr>
+            <w:noProof/>
+          </w:rPr>
+          <w:t>1</w:t>
+        </w:r>
+      </w:fldSimple>
       <w:r>
         <w:t xml:space="preserve"> - Ilustración descriptiva de la metodología</w:t>
       </w:r>
@@ -8761,24 +8751,14 @@
       <w:r>
         <w:t xml:space="preserve">Ilustración </w:t>
       </w:r>
-      <w:r>
-        <w:fldChar w:fldCharType="begin"/>
-      </w:r>
-      <w:r>
-        <w:instrText xml:space="preserve"> SEQ Ilustración \* ARABIC </w:instrText>
-      </w:r>
-      <w:r>
-        <w:fldChar w:fldCharType="separate"/>
-      </w:r>
-      <w:r>
-        <w:rPr>
-          <w:noProof/>
-        </w:rPr>
-        <w:t>2</w:t>
-      </w:r>
-      <w:r>
-        <w:fldChar w:fldCharType="end"/>
-      </w:r>
+      <w:fldSimple w:instr=" SEQ Ilustración \* ARABIC ">
+        <w:r>
+          <w:rPr>
+            <w:noProof/>
+          </w:rPr>
+          <w:t>2</w:t>
+        </w:r>
+      </w:fldSimple>
       <w:r>
         <w:t xml:space="preserve"> - Cloud Computing vs Edge computer de forma visual. [</w:t>
       </w:r>
@@ -8911,24 +8891,14 @@
       <w:r>
         <w:t xml:space="preserve">Ilustración </w:t>
       </w:r>
-      <w:r>
-        <w:fldChar w:fldCharType="begin"/>
-      </w:r>
-      <w:r>
-        <w:instrText xml:space="preserve"> SEQ Ilustración \* ARABIC </w:instrText>
-      </w:r>
-      <w:r>
-        <w:fldChar w:fldCharType="separate"/>
-      </w:r>
-      <w:r>
-        <w:rPr>
-          <w:noProof/>
-        </w:rPr>
-        <w:t>3</w:t>
-      </w:r>
-      <w:r>
-        <w:fldChar w:fldCharType="end"/>
-      </w:r>
+      <w:fldSimple w:instr=" SEQ Ilustración \* ARABIC ">
+        <w:r>
+          <w:rPr>
+            <w:noProof/>
+          </w:rPr>
+          <w:t>3</w:t>
+        </w:r>
+      </w:fldSimple>
       <w:r>
         <w:t xml:space="preserve"> - Imagen que describe el ciclo de vida en un entorno DevOps donde</w:t>
       </w:r>
@@ -9210,24 +9180,14 @@
       <w:r>
         <w:t xml:space="preserve">Ilustración </w:t>
       </w:r>
-      <w:r>
-        <w:fldChar w:fldCharType="begin"/>
-      </w:r>
-      <w:r>
-        <w:instrText xml:space="preserve"> SEQ Ilustración \* ARABIC </w:instrText>
-      </w:r>
-      <w:r>
-        <w:fldChar w:fldCharType="separate"/>
-      </w:r>
-      <w:r>
-        <w:rPr>
-          <w:noProof/>
-        </w:rPr>
-        <w:t>4</w:t>
-      </w:r>
-      <w:r>
-        <w:fldChar w:fldCharType="end"/>
-      </w:r>
+      <w:fldSimple w:instr=" SEQ Ilustración \* ARABIC ">
+        <w:r>
+          <w:rPr>
+            <w:noProof/>
+          </w:rPr>
+          <w:t>4</w:t>
+        </w:r>
+      </w:fldSimple>
       <w:r>
         <w:t xml:space="preserve"> - Imagen representativa de las diferentes fases, análoga a la de DevOps, incluyendo la parte de Seguridad (SEC). [</w:t>
       </w:r>
@@ -10726,24 +10686,14 @@
       <w:r>
         <w:t xml:space="preserve">Ilustración </w:t>
       </w:r>
-      <w:r>
-        <w:fldChar w:fldCharType="begin"/>
-      </w:r>
-      <w:r>
-        <w:instrText xml:space="preserve"> SEQ Ilustración \* ARABIC </w:instrText>
-      </w:r>
-      <w:r>
-        <w:fldChar w:fldCharType="separate"/>
-      </w:r>
-      <w:r>
-        <w:rPr>
-          <w:noProof/>
-        </w:rPr>
-        <w:t>5</w:t>
-      </w:r>
-      <w:r>
-        <w:fldChar w:fldCharType="end"/>
-      </w:r>
+      <w:fldSimple w:instr=" SEQ Ilustración \* ARABIC ">
+        <w:r>
+          <w:rPr>
+            <w:noProof/>
+          </w:rPr>
+          <w:t>5</w:t>
+        </w:r>
+      </w:fldSimple>
       <w:r>
         <w:t xml:space="preserve"> - Relación entre los componentes de Elasticsearch</w:t>
       </w:r>
@@ -10940,24 +10890,14 @@
       <w:r>
         <w:t xml:space="preserve">Ilustración </w:t>
       </w:r>
-      <w:r>
-        <w:fldChar w:fldCharType="begin"/>
-      </w:r>
-      <w:r>
-        <w:instrText xml:space="preserve"> SEQ Ilustración \* ARABIC </w:instrText>
-      </w:r>
-      <w:r>
-        <w:fldChar w:fldCharType="separate"/>
-      </w:r>
-      <w:r>
-        <w:rPr>
-          <w:noProof/>
-        </w:rPr>
-        <w:t>6</w:t>
-      </w:r>
-      <w:r>
-        <w:fldChar w:fldCharType="end"/>
-      </w:r>
+      <w:fldSimple w:instr=" SEQ Ilustración \* ARABIC ">
+        <w:r>
+          <w:rPr>
+            <w:noProof/>
+          </w:rPr>
+          <w:t>6</w:t>
+        </w:r>
+      </w:fldSimple>
       <w:r>
         <w:t xml:space="preserve"> - Landing page de Kibana tras realizar el login</w:t>
       </w:r>
@@ -11058,24 +10998,14 @@
       <w:r>
         <w:t xml:space="preserve">Ilustración </w:t>
       </w:r>
-      <w:r>
-        <w:fldChar w:fldCharType="begin"/>
-      </w:r>
-      <w:r>
-        <w:instrText xml:space="preserve"> SEQ Ilustración \* ARABIC </w:instrText>
-      </w:r>
-      <w:r>
-        <w:fldChar w:fldCharType="separate"/>
-      </w:r>
-      <w:r>
-        <w:rPr>
-          <w:noProof/>
-        </w:rPr>
-        <w:t>7</w:t>
-      </w:r>
-      <w:r>
-        <w:fldChar w:fldCharType="end"/>
-      </w:r>
+      <w:fldSimple w:instr=" SEQ Ilustración \* ARABIC ">
+        <w:r>
+          <w:rPr>
+            <w:noProof/>
+          </w:rPr>
+          <w:t>7</w:t>
+        </w:r>
+      </w:fldSimple>
       <w:r>
         <w:t xml:space="preserve"> - Consola dentro de Kibana, desde donde podríamos lanzar peticiones y visualizar los resultados</w:t>
       </w:r>
@@ -12329,24 +12259,14 @@
       <w:r>
         <w:t xml:space="preserve">Ilustración </w:t>
       </w:r>
-      <w:r>
-        <w:fldChar w:fldCharType="begin"/>
-      </w:r>
-      <w:r>
-        <w:instrText xml:space="preserve"> SEQ Ilustración \* ARABIC </w:instrText>
-      </w:r>
-      <w:r>
-        <w:fldChar w:fldCharType="separate"/>
-      </w:r>
-      <w:r>
-        <w:rPr>
-          <w:noProof/>
-        </w:rPr>
-        <w:t>8</w:t>
-      </w:r>
-      <w:r>
-        <w:fldChar w:fldCharType="end"/>
-      </w:r>
+      <w:fldSimple w:instr=" SEQ Ilustración \* ARABIC ">
+        <w:r>
+          <w:rPr>
+            <w:noProof/>
+          </w:rPr>
+          <w:t>8</w:t>
+        </w:r>
+      </w:fldSimple>
       <w:r>
         <w:t xml:space="preserve"> - Funcionamiento de un Broker MQTT</w:t>
       </w:r>
@@ -12854,24 +12774,14 @@
       <w:r>
         <w:t xml:space="preserve">Ilustración </w:t>
       </w:r>
-      <w:r>
-        <w:fldChar w:fldCharType="begin"/>
-      </w:r>
-      <w:r>
-        <w:instrText xml:space="preserve"> SEQ Ilustración \* ARABIC </w:instrText>
-      </w:r>
-      <w:r>
-        <w:fldChar w:fldCharType="separate"/>
-      </w:r>
-      <w:r>
-        <w:rPr>
-          <w:noProof/>
-        </w:rPr>
-        <w:t>9</w:t>
-      </w:r>
-      <w:r>
-        <w:fldChar w:fldCharType="end"/>
-      </w:r>
+      <w:fldSimple w:instr=" SEQ Ilustración \* ARABIC ">
+        <w:r>
+          <w:rPr>
+            <w:noProof/>
+          </w:rPr>
+          <w:t>9</w:t>
+        </w:r>
+      </w:fldSimple>
       <w:r>
         <w:t xml:space="preserve"> - Formato de un mensaje MQTT con lastWill [</w:t>
       </w:r>
@@ -13018,24 +12928,14 @@
       <w:r>
         <w:t xml:space="preserve">Ilustración </w:t>
       </w:r>
-      <w:r>
-        <w:fldChar w:fldCharType="begin"/>
-      </w:r>
-      <w:r>
-        <w:instrText xml:space="preserve"> SEQ Ilustración \* ARABIC </w:instrText>
-      </w:r>
-      <w:r>
-        <w:fldChar w:fldCharType="separate"/>
-      </w:r>
-      <w:r>
-        <w:rPr>
-          <w:noProof/>
-        </w:rPr>
-        <w:t>10</w:t>
-      </w:r>
-      <w:r>
-        <w:fldChar w:fldCharType="end"/>
-      </w:r>
+      <w:fldSimple w:instr=" SEQ Ilustración \* ARABIC ">
+        <w:r>
+          <w:rPr>
+            <w:noProof/>
+          </w:rPr>
+          <w:t>10</w:t>
+        </w:r>
+      </w:fldSimple>
       <w:r>
         <w:t xml:space="preserve"> - Definición de la arquitectura</w:t>
       </w:r>
@@ -14625,6 +14525,434 @@
     </w:p>
     <w:p>
       <w:pPr>
+        <w:pStyle w:val="Ttulo4"/>
+        <w:numPr>
+          <w:ilvl w:val="2"/>
+          <w:numId w:val="17"/>
+        </w:numPr>
+      </w:pPr>
+      <w:r>
+        <w:t>Configuración de Jenkins</w:t>
+      </w:r>
+    </w:p>
+    <w:p>
+      <w:r>
+        <w:t>Crearemos el pipeline siguiendo los siguientes pasos:</w:t>
+      </w:r>
+    </w:p>
+    <w:p>
+      <w:pPr>
+        <w:pStyle w:val="Prrafodelista"/>
+        <w:numPr>
+          <w:ilvl w:val="1"/>
+          <w:numId w:val="8"/>
+        </w:numPr>
+      </w:pPr>
+      <w:r>
+        <w:t>Tras logearnos en la web de Jenkins</w:t>
+      </w:r>
+      <w:r>
+        <w:t>,</w:t>
+      </w:r>
+      <w:r>
+        <w:t xml:space="preserve"> </w:t>
+      </w:r>
+      <w:r>
+        <w:t>accederemos a la sección de gestión de jenkins (manage Jenkins), a la sección de plugins, e instalaremos el plugin “SSH Agent”.</w:t>
+      </w:r>
+    </w:p>
+    <w:p>
+      <w:r>
+        <w:drawing>
+          <wp:inline distT="0" distB="0" distL="0" distR="0" wp14:anchorId="11AC53C1" wp14:editId="57FA17CB">
+            <wp:extent cx="5400040" cy="2991485"/>
+            <wp:effectExtent l="0" t="0" r="0" b="0"/>
+            <wp:docPr id="1717069310" name="Imagen 1" descr="Interfaz de usuario gráfica, Texto, Aplicación, Correo electrónico&#10;&#10;Descripción generada automáticamente"/>
+            <wp:cNvGraphicFramePr>
+              <a:graphicFrameLocks xmlns:a="http://schemas.openxmlformats.org/drawingml/2006/main" noChangeAspect="1"/>
+            </wp:cNvGraphicFramePr>
+            <a:graphic xmlns:a="http://schemas.openxmlformats.org/drawingml/2006/main">
+              <a:graphicData uri="http://schemas.openxmlformats.org/drawingml/2006/picture">
+                <pic:pic xmlns:pic="http://schemas.openxmlformats.org/drawingml/2006/picture">
+                  <pic:nvPicPr>
+                    <pic:cNvPr id="1717069310" name="Imagen 1" descr="Interfaz de usuario gráfica, Texto, Aplicación, Correo electrónico&#10;&#10;Descripción generada automáticamente"/>
+                    <pic:cNvPicPr/>
+                  </pic:nvPicPr>
+                  <pic:blipFill>
+                    <a:blip r:embed="rId28"/>
+                    <a:stretch>
+                      <a:fillRect/>
+                    </a:stretch>
+                  </pic:blipFill>
+                  <pic:spPr>
+                    <a:xfrm>
+                      <a:off x="0" y="0"/>
+                      <a:ext cx="5400040" cy="2991485"/>
+                    </a:xfrm>
+                    <a:prstGeom prst="rect">
+                      <a:avLst/>
+                    </a:prstGeom>
+                  </pic:spPr>
+                </pic:pic>
+              </a:graphicData>
+            </a:graphic>
+          </wp:inline>
+        </w:drawing>
+      </w:r>
+    </w:p>
+    <w:p>
+      <w:pPr>
+        <w:pStyle w:val="Prrafodelista"/>
+        <w:numPr>
+          <w:ilvl w:val="1"/>
+          <w:numId w:val="8"/>
+        </w:numPr>
+      </w:pPr>
+      <w:r>
+        <w:t>Tras ello, volvemos a la pantalla principal y c</w:t>
+      </w:r>
+      <w:r>
+        <w:t>lickamos en nuevo item:</w:t>
+      </w:r>
+    </w:p>
+    <w:p>
+      <w:r>
+        <w:lastRenderedPageBreak/>
+        <w:drawing>
+          <wp:inline distT="0" distB="0" distL="0" distR="0" wp14:anchorId="4A64BBB5" wp14:editId="0AD095F7">
+            <wp:extent cx="5400040" cy="4498975"/>
+            <wp:effectExtent l="0" t="0" r="0" b="0"/>
+            <wp:docPr id="1586243579" name="Imagen 1" descr="Interfaz de usuario gráfica, Aplicación&#10;&#10;Descripción generada automáticamente"/>
+            <wp:cNvGraphicFramePr>
+              <a:graphicFrameLocks xmlns:a="http://schemas.openxmlformats.org/drawingml/2006/main" noChangeAspect="1"/>
+            </wp:cNvGraphicFramePr>
+            <a:graphic xmlns:a="http://schemas.openxmlformats.org/drawingml/2006/main">
+              <a:graphicData uri="http://schemas.openxmlformats.org/drawingml/2006/picture">
+                <pic:pic xmlns:pic="http://schemas.openxmlformats.org/drawingml/2006/picture">
+                  <pic:nvPicPr>
+                    <pic:cNvPr id="1586243579" name="Imagen 1" descr="Interfaz de usuario gráfica, Aplicación&#10;&#10;Descripción generada automáticamente"/>
+                    <pic:cNvPicPr/>
+                  </pic:nvPicPr>
+                  <pic:blipFill>
+                    <a:blip r:embed="rId29"/>
+                    <a:stretch>
+                      <a:fillRect/>
+                    </a:stretch>
+                  </pic:blipFill>
+                  <pic:spPr>
+                    <a:xfrm>
+                      <a:off x="0" y="0"/>
+                      <a:ext cx="5400040" cy="4498975"/>
+                    </a:xfrm>
+                    <a:prstGeom prst="rect">
+                      <a:avLst/>
+                    </a:prstGeom>
+                  </pic:spPr>
+                </pic:pic>
+              </a:graphicData>
+            </a:graphic>
+          </wp:inline>
+        </w:drawing>
+      </w:r>
+    </w:p>
+    <w:p>
+      <w:pPr>
+        <w:pStyle w:val="Prrafodelista"/>
+        <w:numPr>
+          <w:ilvl w:val="1"/>
+          <w:numId w:val="8"/>
+        </w:numPr>
+      </w:pPr>
+      <w:r>
+        <w:t>Le damos un nombre y seleccionamos la opción Pipeline</w:t>
+      </w:r>
+    </w:p>
+    <w:p>
+      <w:r>
+        <w:drawing>
+          <wp:inline distT="0" distB="0" distL="0" distR="0" wp14:anchorId="03EE8C95" wp14:editId="7545DD67">
+            <wp:extent cx="5400040" cy="2861310"/>
+            <wp:effectExtent l="0" t="0" r="0" b="0"/>
+            <wp:docPr id="2011320042" name="Imagen 1" descr="Interfaz de usuario gráfica, Texto, Aplicación, Correo electrónico&#10;&#10;Descripción generada automáticamente"/>
+            <wp:cNvGraphicFramePr>
+              <a:graphicFrameLocks xmlns:a="http://schemas.openxmlformats.org/drawingml/2006/main" noChangeAspect="1"/>
+            </wp:cNvGraphicFramePr>
+            <a:graphic xmlns:a="http://schemas.openxmlformats.org/drawingml/2006/main">
+              <a:graphicData uri="http://schemas.openxmlformats.org/drawingml/2006/picture">
+                <pic:pic xmlns:pic="http://schemas.openxmlformats.org/drawingml/2006/picture">
+                  <pic:nvPicPr>
+                    <pic:cNvPr id="2011320042" name="Imagen 1" descr="Interfaz de usuario gráfica, Texto, Aplicación, Correo electrónico&#10;&#10;Descripción generada automáticamente"/>
+                    <pic:cNvPicPr/>
+                  </pic:nvPicPr>
+                  <pic:blipFill>
+                    <a:blip r:embed="rId30"/>
+                    <a:stretch>
+                      <a:fillRect/>
+                    </a:stretch>
+                  </pic:blipFill>
+                  <pic:spPr>
+                    <a:xfrm>
+                      <a:off x="0" y="0"/>
+                      <a:ext cx="5400040" cy="2861310"/>
+                    </a:xfrm>
+                    <a:prstGeom prst="rect">
+                      <a:avLst/>
+                    </a:prstGeom>
+                  </pic:spPr>
+                </pic:pic>
+              </a:graphicData>
+            </a:graphic>
+          </wp:inline>
+        </w:drawing>
+      </w:r>
+    </w:p>
+    <w:p>
+      <w:pPr>
+        <w:pStyle w:val="Prrafodelista"/>
+        <w:numPr>
+          <w:ilvl w:val="1"/>
+          <w:numId w:val="8"/>
+        </w:numPr>
+      </w:pPr>
+      <w:r>
+        <w:t>Configuramos el GitHub Project y el Build Trigger Poll SCM con un cr</w:t>
+      </w:r>
+      <w:r>
+        <w:t>on de ejecución de cada 5 minutos (aunque se puede poner menos tiempo o configurar una ventana diaria para mantener los dispositivos actualizados, en este caso ponemos 5 minutos para realizar pruebas con sencillez)</w:t>
+      </w:r>
+    </w:p>
+    <w:p>
+      <w:r>
+        <w:lastRenderedPageBreak/>
+        <w:drawing>
+          <wp:inline distT="0" distB="0" distL="0" distR="0" wp14:anchorId="5CEAA8FB" wp14:editId="10927074">
+            <wp:extent cx="5400040" cy="3068955"/>
+            <wp:effectExtent l="0" t="0" r="0" b="0"/>
+            <wp:docPr id="3529005" name="Imagen 1" descr="Interfaz de usuario gráfica, Texto, Aplicación, Correo electrónico&#10;&#10;Descripción generada automáticamente"/>
+            <wp:cNvGraphicFramePr>
+              <a:graphicFrameLocks xmlns:a="http://schemas.openxmlformats.org/drawingml/2006/main" noChangeAspect="1"/>
+            </wp:cNvGraphicFramePr>
+            <a:graphic xmlns:a="http://schemas.openxmlformats.org/drawingml/2006/main">
+              <a:graphicData uri="http://schemas.openxmlformats.org/drawingml/2006/picture">
+                <pic:pic xmlns:pic="http://schemas.openxmlformats.org/drawingml/2006/picture">
+                  <pic:nvPicPr>
+                    <pic:cNvPr id="3529005" name="Imagen 1" descr="Interfaz de usuario gráfica, Texto, Aplicación, Correo electrónico&#10;&#10;Descripción generada automáticamente"/>
+                    <pic:cNvPicPr/>
+                  </pic:nvPicPr>
+                  <pic:blipFill>
+                    <a:blip r:embed="rId31"/>
+                    <a:stretch>
+                      <a:fillRect/>
+                    </a:stretch>
+                  </pic:blipFill>
+                  <pic:spPr>
+                    <a:xfrm>
+                      <a:off x="0" y="0"/>
+                      <a:ext cx="5400040" cy="3068955"/>
+                    </a:xfrm>
+                    <a:prstGeom prst="rect">
+                      <a:avLst/>
+                    </a:prstGeom>
+                  </pic:spPr>
+                </pic:pic>
+              </a:graphicData>
+            </a:graphic>
+          </wp:inline>
+        </w:drawing>
+      </w:r>
+    </w:p>
+    <w:p>
+      <w:pPr>
+        <w:pStyle w:val="Prrafodelista"/>
+        <w:numPr>
+          <w:ilvl w:val="1"/>
+          <w:numId w:val="8"/>
+        </w:numPr>
+      </w:pPr>
+      <w:r>
+        <w:t>Por ultimo, copiamos el contenido del fichero del proyecto</w:t>
+      </w:r>
+      <w:r>
+        <w:t xml:space="preserve"> “pipeline-jenkins.txt” en la sección pipeline, indicando que se trata de un pipeline script</w:t>
+      </w:r>
+    </w:p>
+    <w:p>
+      <w:r>
+        <w:drawing>
+          <wp:inline distT="0" distB="0" distL="0" distR="0" wp14:anchorId="06D1D2D8" wp14:editId="01C5C7F5">
+            <wp:extent cx="5400040" cy="3009900"/>
+            <wp:effectExtent l="0" t="0" r="0" b="0"/>
+            <wp:docPr id="1084284506" name="Imagen 1" descr="Interfaz de usuario gráfica, Texto, Aplicación, Correo electrónico&#10;&#10;Descripción generada automáticamente"/>
+            <wp:cNvGraphicFramePr>
+              <a:graphicFrameLocks xmlns:a="http://schemas.openxmlformats.org/drawingml/2006/main" noChangeAspect="1"/>
+            </wp:cNvGraphicFramePr>
+            <a:graphic xmlns:a="http://schemas.openxmlformats.org/drawingml/2006/main">
+              <a:graphicData uri="http://schemas.openxmlformats.org/drawingml/2006/picture">
+                <pic:pic xmlns:pic="http://schemas.openxmlformats.org/drawingml/2006/picture">
+                  <pic:nvPicPr>
+                    <pic:cNvPr id="1084284506" name="Imagen 1" descr="Interfaz de usuario gráfica, Texto, Aplicación, Correo electrónico&#10;&#10;Descripción generada automáticamente"/>
+                    <pic:cNvPicPr/>
+                  </pic:nvPicPr>
+                  <pic:blipFill>
+                    <a:blip r:embed="rId32"/>
+                    <a:stretch>
+                      <a:fillRect/>
+                    </a:stretch>
+                  </pic:blipFill>
+                  <pic:spPr>
+                    <a:xfrm>
+                      <a:off x="0" y="0"/>
+                      <a:ext cx="5400040" cy="3009900"/>
+                    </a:xfrm>
+                    <a:prstGeom prst="rect">
+                      <a:avLst/>
+                    </a:prstGeom>
+                  </pic:spPr>
+                </pic:pic>
+              </a:graphicData>
+            </a:graphic>
+          </wp:inline>
+        </w:drawing>
+      </w:r>
+    </w:p>
+    <w:p>
+      <w:r>
+        <w:t>Configuramos las credenciales necesarias para el pipeline siguiendo los pasos:</w:t>
+      </w:r>
+    </w:p>
+    <w:p>
+      <w:r>
+        <w:t>K</w:t>
+      </w:r>
+      <w:r>
+        <w:t>ubemaster</w:t>
+      </w:r>
+      <w:r>
+        <w:t xml:space="preserve">: </w:t>
+      </w:r>
+      <w:r>
+        <w:t>Para conectarnos por ssh a la maquina master del cluster de k3s, configuramos unas credenciales que permitan tener el certificado y el usuario que utilizaremos.</w:t>
+      </w:r>
+    </w:p>
+    <w:p>
+      <w:pPr>
+        <w:pStyle w:val="Prrafodelista"/>
+        <w:numPr>
+          <w:ilvl w:val="0"/>
+          <w:numId w:val="36"/>
+        </w:numPr>
+      </w:pPr>
+      <w:r>
+        <w:t>Accedemos a la sección Manage Jenkins &gt; Credentials y creamos una nueva credencial global</w:t>
+      </w:r>
+    </w:p>
+    <w:p>
+      <w:pPr>
+        <w:pStyle w:val="Prrafodelista"/>
+        <w:numPr>
+          <w:ilvl w:val="0"/>
+          <w:numId w:val="36"/>
+        </w:numPr>
+      </w:pPr>
+      <w:r>
+        <w:t>Seleccionamos el tipo “SSH Username with private key”</w:t>
+      </w:r>
+    </w:p>
+    <w:p>
+      <w:pPr>
+        <w:pStyle w:val="Prrafodelista"/>
+        <w:numPr>
+          <w:ilvl w:val="0"/>
+          <w:numId w:val="36"/>
+        </w:numPr>
+      </w:pPr>
+      <w:r>
+        <w:t>Escribimos el id “kubemaster” para que coincida con lo que el pipeline buscará</w:t>
+      </w:r>
+    </w:p>
+    <w:p>
+      <w:pPr>
+        <w:pStyle w:val="Prrafodelista"/>
+        <w:numPr>
+          <w:ilvl w:val="0"/>
+          <w:numId w:val="36"/>
+        </w:numPr>
+      </w:pPr>
+      <w:r>
+        <w:lastRenderedPageBreak/>
+        <w:t>Escribimos el username “vagrant”</w:t>
+      </w:r>
+    </w:p>
+    <w:p>
+      <w:pPr>
+        <w:pStyle w:val="Prrafodelista"/>
+        <w:numPr>
+          <w:ilvl w:val="0"/>
+          <w:numId w:val="36"/>
+        </w:numPr>
+      </w:pPr>
+      <w:r>
+        <w:t xml:space="preserve">En la sección Private Key, clickamos sobre “Enter directly” y añadimos la private key de vagrant. </w:t>
+      </w:r>
+      <w:r>
+        <w:t xml:space="preserve">Obtenemos la private key de vagrant </w:t>
+      </w:r>
+      <w:r>
+        <w:t>que</w:t>
+      </w:r>
+      <w:r>
+        <w:t xml:space="preserve"> se encuentra en la ruta relativa del proyecto ./.vagrant/machines/kubemaster/virtualbox/private_key</w:t>
+      </w:r>
+      <w:r>
+        <w:t>. Este fichero se actualiza si ejecutamos vagrant up sobre todo el proyecto, por lo que es recomendable revisarla y sustituirla periódicamente.</w:t>
+      </w:r>
+    </w:p>
+    <w:p>
+      <w:r>
+        <w:t>El resultado final de las credenciales debe ser similar al siguiente:</w:t>
+      </w:r>
+    </w:p>
+    <w:p>
+      <w:r>
+        <w:drawing>
+          <wp:inline distT="0" distB="0" distL="0" distR="0" wp14:anchorId="701E7909" wp14:editId="66899F24">
+            <wp:extent cx="5400040" cy="1162685"/>
+            <wp:effectExtent l="0" t="0" r="0" b="0"/>
+            <wp:docPr id="1275258988" name="Imagen 1" descr="Interfaz de usuario gráfica, Texto, Aplicación&#10;&#10;Descripción generada automáticamente"/>
+            <wp:cNvGraphicFramePr>
+              <a:graphicFrameLocks xmlns:a="http://schemas.openxmlformats.org/drawingml/2006/main" noChangeAspect="1"/>
+            </wp:cNvGraphicFramePr>
+            <a:graphic xmlns:a="http://schemas.openxmlformats.org/drawingml/2006/main">
+              <a:graphicData uri="http://schemas.openxmlformats.org/drawingml/2006/picture">
+                <pic:pic xmlns:pic="http://schemas.openxmlformats.org/drawingml/2006/picture">
+                  <pic:nvPicPr>
+                    <pic:cNvPr id="1275258988" name="Imagen 1" descr="Interfaz de usuario gráfica, Texto, Aplicación&#10;&#10;Descripción generada automáticamente"/>
+                    <pic:cNvPicPr/>
+                  </pic:nvPicPr>
+                  <pic:blipFill>
+                    <a:blip r:embed="rId33"/>
+                    <a:stretch>
+                      <a:fillRect/>
+                    </a:stretch>
+                  </pic:blipFill>
+                  <pic:spPr>
+                    <a:xfrm>
+                      <a:off x="0" y="0"/>
+                      <a:ext cx="5400040" cy="1162685"/>
+                    </a:xfrm>
+                    <a:prstGeom prst="rect">
+                      <a:avLst/>
+                    </a:prstGeom>
+                  </pic:spPr>
+                </pic:pic>
+              </a:graphicData>
+            </a:graphic>
+          </wp:inline>
+        </w:drawing>
+      </w:r>
+    </w:p>
+    <w:p>
+      <w:pPr>
         <w:pStyle w:val="Ttulo3"/>
         <w:numPr>
           <w:ilvl w:val="1"/>
@@ -15087,6 +15415,7 @@
                 <w:b/>
                 <w:bCs/>
               </w:rPr>
+              <w:lastRenderedPageBreak/>
               <w:t>Given</w:t>
             </w:r>
             <w:r>
@@ -15259,7 +15588,6 @@
                 <w:b/>
                 <w:bCs/>
               </w:rPr>
-              <w:lastRenderedPageBreak/>
               <w:t>Scenario</w:t>
             </w:r>
           </w:p>
@@ -15849,6 +16177,7 @@
                 <w:b/>
                 <w:bCs/>
               </w:rPr>
+              <w:lastRenderedPageBreak/>
               <w:t>When</w:t>
             </w:r>
             <w:r>
@@ -16006,7 +16335,6 @@
                 <w:b/>
                 <w:bCs/>
               </w:rPr>
-              <w:lastRenderedPageBreak/>
               <w:t>Scenario</w:t>
             </w:r>
           </w:p>
@@ -41857,7 +42185,7 @@
     </w:tbl>
     <w:p/>
     <w:sectPr>
-      <w:footerReference w:type="default" r:id="rId28"/>
+      <w:footerReference w:type="default" r:id="rId34"/>
       <w:pgSz w:w="11906" w:h="16838"/>
       <w:pgMar w:top="1417" w:right="1701" w:bottom="1417" w:left="1701" w:header="708" w:footer="708" w:gutter="0"/>
       <w:pgNumType w:start="1"/>
@@ -41869,7 +42197,7 @@
 </file>
 
 <file path=word/endnotes.xml><?xml version="1.0" encoding="utf-8"?>
-<w:endnotes xmlns:wpc="http://schemas.microsoft.com/office/word/2010/wordprocessingCanvas" xmlns:cx="http://schemas.microsoft.com/office/drawing/2014/chartex" xmlns:cx1="http://schemas.microsoft.com/office/drawing/2015/9/8/chartex" xmlns:cx2="http://schemas.microsoft.com/office/drawing/2015/10/21/chartex" xmlns:cx3="http://schemas.microsoft.com/office/drawing/2016/5/9/chartex" xmlns:cx4="http://schemas.microsoft.com/office/drawing/2016/5/10/chartex" xmlns:cx5="http://schemas.microsoft.com/office/drawing/2016/5/11/chartex" xmlns:cx6="http://schemas.microsoft.com/office/drawing/2016/5/12/chartex" xmlns:cx7="http://schemas.microsoft.com/office/drawing/2016/5/13/chartex" xmlns:cx8="http://schemas.microsoft.com/office/drawing/2016/5/14/chartex" xmlns:mc="http://schemas.openxmlformats.org/markup-compatibility/2006" xmlns:aink="http://schemas.microsoft.com/office/drawing/2016/ink" xmlns:am3d="http://schemas.microsoft.com/office/drawing/2017/model3d" xmlns:o="urn:schemas-microsoft-com:office:office" xmlns:oel="http://schemas.microsoft.com/office/2019/extlst" xmlns:r="http://schemas.openxmlformats.org/officeDocument/2006/relationships" xmlns:m="http://schemas.openxmlformats.org/officeDocument/2006/math" xmlns:v="urn:schemas-microsoft-com:vml" xmlns:wp14="http://schemas.microsoft.com/office/word/2010/wordprocessingDrawing" xmlns:wp="http://schemas.openxmlformats.org/drawingml/2006/wordprocessingDrawing" xmlns:w10="urn:schemas-microsoft-com:office:word" xmlns:w="http://schemas.openxmlformats.org/wordprocessingml/2006/main" xmlns:w14="http://schemas.microsoft.com/office/word/2010/wordml" xmlns:w15="http://schemas.microsoft.com/office/word/2012/wordml" xmlns:w16cex="http://schemas.microsoft.com/office/word/2018/wordml/cex" xmlns:w16cid="http://schemas.microsoft.com/office/word/2016/wordml/cid" xmlns:w16="http://schemas.microsoft.com/office/word/2018/wordml" xmlns:w16du="http://schemas.microsoft.com/office/word/2023/wordml/word16du" xmlns:w16sdtdh="http://schemas.microsoft.com/office/word/2020/wordml/sdtdatahash" xmlns:w16se="http://schemas.microsoft.com/office/word/2015/wordml/symex" xmlns:wpg="http://schemas.microsoft.com/office/word/2010/wordprocessingGroup" xmlns:wpi="http://schemas.microsoft.com/office/word/2010/wordprocessingInk" xmlns:wne="http://schemas.microsoft.com/office/word/2006/wordml" xmlns:wps="http://schemas.microsoft.com/office/word/2010/wordprocessingShape" mc:Ignorable="w14 w15 w16se w16cid w16 w16cex w16sdtdh wp14">
+<w:endnotes xmlns:wpc="http://schemas.microsoft.com/office/word/2010/wordprocessingCanvas" xmlns:cx="http://schemas.microsoft.com/office/drawing/2014/chartex" xmlns:cx1="http://schemas.microsoft.com/office/drawing/2015/9/8/chartex" xmlns:cx2="http://schemas.microsoft.com/office/drawing/2015/10/21/chartex" xmlns:cx3="http://schemas.microsoft.com/office/drawing/2016/5/9/chartex" xmlns:cx4="http://schemas.microsoft.com/office/drawing/2016/5/10/chartex" xmlns:cx5="http://schemas.microsoft.com/office/drawing/2016/5/11/chartex" xmlns:cx6="http://schemas.microsoft.com/office/drawing/2016/5/12/chartex" xmlns:cx7="http://schemas.microsoft.com/office/drawing/2016/5/13/chartex" xmlns:cx8="http://schemas.microsoft.com/office/drawing/2016/5/14/chartex" xmlns:mc="http://schemas.openxmlformats.org/markup-compatibility/2006" xmlns:aink="http://schemas.microsoft.com/office/drawing/2016/ink" xmlns:am3d="http://schemas.microsoft.com/office/drawing/2017/model3d" xmlns:o="urn:schemas-microsoft-com:office:office" xmlns:oel="http://schemas.microsoft.com/office/2019/extlst" xmlns:r="http://schemas.openxmlformats.org/officeDocument/2006/relationships" xmlns:m="http://schemas.openxmlformats.org/officeDocument/2006/math" xmlns:v="urn:schemas-microsoft-com:vml" xmlns:wp14="http://schemas.microsoft.com/office/word/2010/wordprocessingDrawing" xmlns:wp="http://schemas.openxmlformats.org/drawingml/2006/wordprocessingDrawing" xmlns:w10="urn:schemas-microsoft-com:office:word" xmlns:w="http://schemas.openxmlformats.org/wordprocessingml/2006/main" xmlns:w14="http://schemas.microsoft.com/office/word/2010/wordml" xmlns:w15="http://schemas.microsoft.com/office/word/2012/wordml" xmlns:w16cex="http://schemas.microsoft.com/office/word/2018/wordml/cex" xmlns:w16cid="http://schemas.microsoft.com/office/word/2016/wordml/cid" xmlns:w16="http://schemas.microsoft.com/office/word/2018/wordml" xmlns:w16sdtdh="http://schemas.microsoft.com/office/word/2020/wordml/sdtdatahash" xmlns:w16se="http://schemas.microsoft.com/office/word/2015/wordml/symex" xmlns:wpg="http://schemas.microsoft.com/office/word/2010/wordprocessingGroup" xmlns:wpi="http://schemas.microsoft.com/office/word/2010/wordprocessingInk" xmlns:wne="http://schemas.microsoft.com/office/word/2006/wordml" xmlns:wps="http://schemas.microsoft.com/office/word/2010/wordprocessingShape" mc:Ignorable="w14 w15 w16se w16cid w16 w16cex w16sdtdh wp14">
   <w:endnote w:type="separator" w:id="-1">
     <w:p>
       <w:pPr>
@@ -41894,7 +42222,7 @@
 </file>
 
 <file path=word/footer1.xml><?xml version="1.0" encoding="utf-8"?>
-<w:ftr xmlns:wpc="http://schemas.microsoft.com/office/word/2010/wordprocessingCanvas" xmlns:cx="http://schemas.microsoft.com/office/drawing/2014/chartex" xmlns:cx1="http://schemas.microsoft.com/office/drawing/2015/9/8/chartex" xmlns:cx2="http://schemas.microsoft.com/office/drawing/2015/10/21/chartex" xmlns:cx3="http://schemas.microsoft.com/office/drawing/2016/5/9/chartex" xmlns:cx4="http://schemas.microsoft.com/office/drawing/2016/5/10/chartex" xmlns:cx5="http://schemas.microsoft.com/office/drawing/2016/5/11/chartex" xmlns:cx6="http://schemas.microsoft.com/office/drawing/2016/5/12/chartex" xmlns:cx7="http://schemas.microsoft.com/office/drawing/2016/5/13/chartex" xmlns:cx8="http://schemas.microsoft.com/office/drawing/2016/5/14/chartex" xmlns:mc="http://schemas.openxmlformats.org/markup-compatibility/2006" xmlns:aink="http://schemas.microsoft.com/office/drawing/2016/ink" xmlns:am3d="http://schemas.microsoft.com/office/drawing/2017/model3d" xmlns:o="urn:schemas-microsoft-com:office:office" xmlns:oel="http://schemas.microsoft.com/office/2019/extlst" xmlns:r="http://schemas.openxmlformats.org/officeDocument/2006/relationships" xmlns:m="http://schemas.openxmlformats.org/officeDocument/2006/math" xmlns:v="urn:schemas-microsoft-com:vml" xmlns:wp14="http://schemas.microsoft.com/office/word/2010/wordprocessingDrawing" xmlns:wp="http://schemas.openxmlformats.org/drawingml/2006/wordprocessingDrawing" xmlns:w10="urn:schemas-microsoft-com:office:word" xmlns:w="http://schemas.openxmlformats.org/wordprocessingml/2006/main" xmlns:w14="http://schemas.microsoft.com/office/word/2010/wordml" xmlns:w15="http://schemas.microsoft.com/office/word/2012/wordml" xmlns:w16cex="http://schemas.microsoft.com/office/word/2018/wordml/cex" xmlns:w16cid="http://schemas.microsoft.com/office/word/2016/wordml/cid" xmlns:w16="http://schemas.microsoft.com/office/word/2018/wordml" xmlns:w16du="http://schemas.microsoft.com/office/word/2023/wordml/word16du" xmlns:w16sdtdh="http://schemas.microsoft.com/office/word/2020/wordml/sdtdatahash" xmlns:w16se="http://schemas.microsoft.com/office/word/2015/wordml/symex" xmlns:wpg="http://schemas.microsoft.com/office/word/2010/wordprocessingGroup" xmlns:wpi="http://schemas.microsoft.com/office/word/2010/wordprocessingInk" xmlns:wne="http://schemas.microsoft.com/office/word/2006/wordml" xmlns:wps="http://schemas.microsoft.com/office/word/2010/wordprocessingShape" mc:Ignorable="w14 w15 w16se w16cid w16 w16cex w16sdtdh wp14">
+<w:ftr xmlns:wpc="http://schemas.microsoft.com/office/word/2010/wordprocessingCanvas" xmlns:cx="http://schemas.microsoft.com/office/drawing/2014/chartex" xmlns:cx1="http://schemas.microsoft.com/office/drawing/2015/9/8/chartex" xmlns:cx2="http://schemas.microsoft.com/office/drawing/2015/10/21/chartex" xmlns:cx3="http://schemas.microsoft.com/office/drawing/2016/5/9/chartex" xmlns:cx4="http://schemas.microsoft.com/office/drawing/2016/5/10/chartex" xmlns:cx5="http://schemas.microsoft.com/office/drawing/2016/5/11/chartex" xmlns:cx6="http://schemas.microsoft.com/office/drawing/2016/5/12/chartex" xmlns:cx7="http://schemas.microsoft.com/office/drawing/2016/5/13/chartex" xmlns:cx8="http://schemas.microsoft.com/office/drawing/2016/5/14/chartex" xmlns:mc="http://schemas.openxmlformats.org/markup-compatibility/2006" xmlns:aink="http://schemas.microsoft.com/office/drawing/2016/ink" xmlns:am3d="http://schemas.microsoft.com/office/drawing/2017/model3d" xmlns:o="urn:schemas-microsoft-com:office:office" xmlns:oel="http://schemas.microsoft.com/office/2019/extlst" xmlns:r="http://schemas.openxmlformats.org/officeDocument/2006/relationships" xmlns:m="http://schemas.openxmlformats.org/officeDocument/2006/math" xmlns:v="urn:schemas-microsoft-com:vml" xmlns:wp14="http://schemas.microsoft.com/office/word/2010/wordprocessingDrawing" xmlns:wp="http://schemas.openxmlformats.org/drawingml/2006/wordprocessingDrawing" xmlns:w10="urn:schemas-microsoft-com:office:word" xmlns:w="http://schemas.openxmlformats.org/wordprocessingml/2006/main" xmlns:w14="http://schemas.microsoft.com/office/word/2010/wordml" xmlns:w15="http://schemas.microsoft.com/office/word/2012/wordml" xmlns:w16cex="http://schemas.microsoft.com/office/word/2018/wordml/cex" xmlns:w16cid="http://schemas.microsoft.com/office/word/2016/wordml/cid" xmlns:w16="http://schemas.microsoft.com/office/word/2018/wordml" xmlns:w16sdtdh="http://schemas.microsoft.com/office/word/2020/wordml/sdtdatahash" xmlns:w16se="http://schemas.microsoft.com/office/word/2015/wordml/symex" xmlns:wpg="http://schemas.microsoft.com/office/word/2010/wordprocessingGroup" xmlns:wpi="http://schemas.microsoft.com/office/word/2010/wordprocessingInk" xmlns:wne="http://schemas.microsoft.com/office/word/2006/wordml" xmlns:wps="http://schemas.microsoft.com/office/word/2010/wordprocessingShape" mc:Ignorable="w14 w15 w16se w16cid w16 w16cex w16sdtdh wp14">
   <w:p>
     <w:pPr>
       <w:pStyle w:val="Piedepgina"/>
@@ -41916,7 +42244,7 @@
 </file>
 
 <file path=word/footer2.xml><?xml version="1.0" encoding="utf-8"?>
-<w:ftr xmlns:wpc="http://schemas.microsoft.com/office/word/2010/wordprocessingCanvas" xmlns:cx="http://schemas.microsoft.com/office/drawing/2014/chartex" xmlns:cx1="http://schemas.microsoft.com/office/drawing/2015/9/8/chartex" xmlns:cx2="http://schemas.microsoft.com/office/drawing/2015/10/21/chartex" xmlns:cx3="http://schemas.microsoft.com/office/drawing/2016/5/9/chartex" xmlns:cx4="http://schemas.microsoft.com/office/drawing/2016/5/10/chartex" xmlns:cx5="http://schemas.microsoft.com/office/drawing/2016/5/11/chartex" xmlns:cx6="http://schemas.microsoft.com/office/drawing/2016/5/12/chartex" xmlns:cx7="http://schemas.microsoft.com/office/drawing/2016/5/13/chartex" xmlns:cx8="http://schemas.microsoft.com/office/drawing/2016/5/14/chartex" xmlns:mc="http://schemas.openxmlformats.org/markup-compatibility/2006" xmlns:aink="http://schemas.microsoft.com/office/drawing/2016/ink" xmlns:am3d="http://schemas.microsoft.com/office/drawing/2017/model3d" xmlns:o="urn:schemas-microsoft-com:office:office" xmlns:oel="http://schemas.microsoft.com/office/2019/extlst" xmlns:r="http://schemas.openxmlformats.org/officeDocument/2006/relationships" xmlns:m="http://schemas.openxmlformats.org/officeDocument/2006/math" xmlns:v="urn:schemas-microsoft-com:vml" xmlns:wp14="http://schemas.microsoft.com/office/word/2010/wordprocessingDrawing" xmlns:wp="http://schemas.openxmlformats.org/drawingml/2006/wordprocessingDrawing" xmlns:w10="urn:schemas-microsoft-com:office:word" xmlns:w="http://schemas.openxmlformats.org/wordprocessingml/2006/main" xmlns:w14="http://schemas.microsoft.com/office/word/2010/wordml" xmlns:w15="http://schemas.microsoft.com/office/word/2012/wordml" xmlns:w16cex="http://schemas.microsoft.com/office/word/2018/wordml/cex" xmlns:w16cid="http://schemas.microsoft.com/office/word/2016/wordml/cid" xmlns:w16="http://schemas.microsoft.com/office/word/2018/wordml" xmlns:w16du="http://schemas.microsoft.com/office/word/2023/wordml/word16du" xmlns:w16sdtdh="http://schemas.microsoft.com/office/word/2020/wordml/sdtdatahash" xmlns:w16se="http://schemas.microsoft.com/office/word/2015/wordml/symex" xmlns:wpg="http://schemas.microsoft.com/office/word/2010/wordprocessingGroup" xmlns:wpi="http://schemas.microsoft.com/office/word/2010/wordprocessingInk" xmlns:wne="http://schemas.microsoft.com/office/word/2006/wordml" xmlns:wps="http://schemas.microsoft.com/office/word/2010/wordprocessingShape" mc:Ignorable="w14 w15 w16se w16cid w16 w16cex w16sdtdh wp14">
+<w:ftr xmlns:wpc="http://schemas.microsoft.com/office/word/2010/wordprocessingCanvas" xmlns:cx="http://schemas.microsoft.com/office/drawing/2014/chartex" xmlns:cx1="http://schemas.microsoft.com/office/drawing/2015/9/8/chartex" xmlns:cx2="http://schemas.microsoft.com/office/drawing/2015/10/21/chartex" xmlns:cx3="http://schemas.microsoft.com/office/drawing/2016/5/9/chartex" xmlns:cx4="http://schemas.microsoft.com/office/drawing/2016/5/10/chartex" xmlns:cx5="http://schemas.microsoft.com/office/drawing/2016/5/11/chartex" xmlns:cx6="http://schemas.microsoft.com/office/drawing/2016/5/12/chartex" xmlns:cx7="http://schemas.microsoft.com/office/drawing/2016/5/13/chartex" xmlns:cx8="http://schemas.microsoft.com/office/drawing/2016/5/14/chartex" xmlns:mc="http://schemas.openxmlformats.org/markup-compatibility/2006" xmlns:aink="http://schemas.microsoft.com/office/drawing/2016/ink" xmlns:am3d="http://schemas.microsoft.com/office/drawing/2017/model3d" xmlns:o="urn:schemas-microsoft-com:office:office" xmlns:oel="http://schemas.microsoft.com/office/2019/extlst" xmlns:r="http://schemas.openxmlformats.org/officeDocument/2006/relationships" xmlns:m="http://schemas.openxmlformats.org/officeDocument/2006/math" xmlns:v="urn:schemas-microsoft-com:vml" xmlns:wp14="http://schemas.microsoft.com/office/word/2010/wordprocessingDrawing" xmlns:wp="http://schemas.openxmlformats.org/drawingml/2006/wordprocessingDrawing" xmlns:w10="urn:schemas-microsoft-com:office:word" xmlns:w="http://schemas.openxmlformats.org/wordprocessingml/2006/main" xmlns:w14="http://schemas.microsoft.com/office/word/2010/wordml" xmlns:w15="http://schemas.microsoft.com/office/word/2012/wordml" xmlns:w16cex="http://schemas.microsoft.com/office/word/2018/wordml/cex" xmlns:w16cid="http://schemas.microsoft.com/office/word/2016/wordml/cid" xmlns:w16="http://schemas.microsoft.com/office/word/2018/wordml" xmlns:w16sdtdh="http://schemas.microsoft.com/office/word/2020/wordml/sdtdatahash" xmlns:w16se="http://schemas.microsoft.com/office/word/2015/wordml/symex" xmlns:wpg="http://schemas.microsoft.com/office/word/2010/wordprocessingGroup" xmlns:wpi="http://schemas.microsoft.com/office/word/2010/wordprocessingInk" xmlns:wne="http://schemas.microsoft.com/office/word/2006/wordml" xmlns:wps="http://schemas.microsoft.com/office/word/2010/wordprocessingShape" mc:Ignorable="w14 w15 w16se w16cid w16 w16cex w16sdtdh wp14">
   <w:p>
     <w:pPr>
       <w:pStyle w:val="Piedepgina"/>
@@ -41947,7 +42275,7 @@
 </file>
 
 <file path=word/footer3.xml><?xml version="1.0" encoding="utf-8"?>
-<w:ftr xmlns:wpc="http://schemas.microsoft.com/office/word/2010/wordprocessingCanvas" xmlns:cx="http://schemas.microsoft.com/office/drawing/2014/chartex" xmlns:cx1="http://schemas.microsoft.com/office/drawing/2015/9/8/chartex" xmlns:cx2="http://schemas.microsoft.com/office/drawing/2015/10/21/chartex" xmlns:cx3="http://schemas.microsoft.com/office/drawing/2016/5/9/chartex" xmlns:cx4="http://schemas.microsoft.com/office/drawing/2016/5/10/chartex" xmlns:cx5="http://schemas.microsoft.com/office/drawing/2016/5/11/chartex" xmlns:cx6="http://schemas.microsoft.com/office/drawing/2016/5/12/chartex" xmlns:cx7="http://schemas.microsoft.com/office/drawing/2016/5/13/chartex" xmlns:cx8="http://schemas.microsoft.com/office/drawing/2016/5/14/chartex" xmlns:mc="http://schemas.openxmlformats.org/markup-compatibility/2006" xmlns:aink="http://schemas.microsoft.com/office/drawing/2016/ink" xmlns:am3d="http://schemas.microsoft.com/office/drawing/2017/model3d" xmlns:o="urn:schemas-microsoft-com:office:office" xmlns:oel="http://schemas.microsoft.com/office/2019/extlst" xmlns:r="http://schemas.openxmlformats.org/officeDocument/2006/relationships" xmlns:m="http://schemas.openxmlformats.org/officeDocument/2006/math" xmlns:v="urn:schemas-microsoft-com:vml" xmlns:wp14="http://schemas.microsoft.com/office/word/2010/wordprocessingDrawing" xmlns:wp="http://schemas.openxmlformats.org/drawingml/2006/wordprocessingDrawing" xmlns:w10="urn:schemas-microsoft-com:office:word" xmlns:w="http://schemas.openxmlformats.org/wordprocessingml/2006/main" xmlns:w14="http://schemas.microsoft.com/office/word/2010/wordml" xmlns:w15="http://schemas.microsoft.com/office/word/2012/wordml" xmlns:w16cex="http://schemas.microsoft.com/office/word/2018/wordml/cex" xmlns:w16cid="http://schemas.microsoft.com/office/word/2016/wordml/cid" xmlns:w16="http://schemas.microsoft.com/office/word/2018/wordml" xmlns:w16du="http://schemas.microsoft.com/office/word/2023/wordml/word16du" xmlns:w16sdtdh="http://schemas.microsoft.com/office/word/2020/wordml/sdtdatahash" xmlns:w16se="http://schemas.microsoft.com/office/word/2015/wordml/symex" xmlns:wpg="http://schemas.microsoft.com/office/word/2010/wordprocessingGroup" xmlns:wpi="http://schemas.microsoft.com/office/word/2010/wordprocessingInk" xmlns:wne="http://schemas.microsoft.com/office/word/2006/wordml" xmlns:wps="http://schemas.microsoft.com/office/word/2010/wordprocessingShape" mc:Ignorable="w14 w15 w16se w16cid w16 w16cex w16sdtdh wp14">
+<w:ftr xmlns:wpc="http://schemas.microsoft.com/office/word/2010/wordprocessingCanvas" xmlns:cx="http://schemas.microsoft.com/office/drawing/2014/chartex" xmlns:cx1="http://schemas.microsoft.com/office/drawing/2015/9/8/chartex" xmlns:cx2="http://schemas.microsoft.com/office/drawing/2015/10/21/chartex" xmlns:cx3="http://schemas.microsoft.com/office/drawing/2016/5/9/chartex" xmlns:cx4="http://schemas.microsoft.com/office/drawing/2016/5/10/chartex" xmlns:cx5="http://schemas.microsoft.com/office/drawing/2016/5/11/chartex" xmlns:cx6="http://schemas.microsoft.com/office/drawing/2016/5/12/chartex" xmlns:cx7="http://schemas.microsoft.com/office/drawing/2016/5/13/chartex" xmlns:cx8="http://schemas.microsoft.com/office/drawing/2016/5/14/chartex" xmlns:mc="http://schemas.openxmlformats.org/markup-compatibility/2006" xmlns:aink="http://schemas.microsoft.com/office/drawing/2016/ink" xmlns:am3d="http://schemas.microsoft.com/office/drawing/2017/model3d" xmlns:o="urn:schemas-microsoft-com:office:office" xmlns:oel="http://schemas.microsoft.com/office/2019/extlst" xmlns:r="http://schemas.openxmlformats.org/officeDocument/2006/relationships" xmlns:m="http://schemas.openxmlformats.org/officeDocument/2006/math" xmlns:v="urn:schemas-microsoft-com:vml" xmlns:wp14="http://schemas.microsoft.com/office/word/2010/wordprocessingDrawing" xmlns:wp="http://schemas.openxmlformats.org/drawingml/2006/wordprocessingDrawing" xmlns:w10="urn:schemas-microsoft-com:office:word" xmlns:w="http://schemas.openxmlformats.org/wordprocessingml/2006/main" xmlns:w14="http://schemas.microsoft.com/office/word/2010/wordml" xmlns:w15="http://schemas.microsoft.com/office/word/2012/wordml" xmlns:w16cex="http://schemas.microsoft.com/office/word/2018/wordml/cex" xmlns:w16cid="http://schemas.microsoft.com/office/word/2016/wordml/cid" xmlns:w16="http://schemas.microsoft.com/office/word/2018/wordml" xmlns:w16sdtdh="http://schemas.microsoft.com/office/word/2020/wordml/sdtdatahash" xmlns:w16se="http://schemas.microsoft.com/office/word/2015/wordml/symex" xmlns:wpg="http://schemas.microsoft.com/office/word/2010/wordprocessingGroup" xmlns:wpi="http://schemas.microsoft.com/office/word/2010/wordprocessingInk" xmlns:wne="http://schemas.microsoft.com/office/word/2006/wordml" xmlns:wps="http://schemas.microsoft.com/office/word/2010/wordprocessingShape" mc:Ignorable="w14 w15 w16se w16cid w16 w16cex w16sdtdh wp14">
   <w:p>
     <w:pPr>
       <w:pStyle w:val="Piedepgina"/>
@@ -41978,7 +42306,7 @@
 </file>
 
 <file path=word/footnotes.xml><?xml version="1.0" encoding="utf-8"?>
-<w:footnotes xmlns:wpc="http://schemas.microsoft.com/office/word/2010/wordprocessingCanvas" xmlns:cx="http://schemas.microsoft.com/office/drawing/2014/chartex" xmlns:cx1="http://schemas.microsoft.com/office/drawing/2015/9/8/chartex" xmlns:cx2="http://schemas.microsoft.com/office/drawing/2015/10/21/chartex" xmlns:cx3="http://schemas.microsoft.com/office/drawing/2016/5/9/chartex" xmlns:cx4="http://schemas.microsoft.com/office/drawing/2016/5/10/chartex" xmlns:cx5="http://schemas.microsoft.com/office/drawing/2016/5/11/chartex" xmlns:cx6="http://schemas.microsoft.com/office/drawing/2016/5/12/chartex" xmlns:cx7="http://schemas.microsoft.com/office/drawing/2016/5/13/chartex" xmlns:cx8="http://schemas.microsoft.com/office/drawing/2016/5/14/chartex" xmlns:mc="http://schemas.openxmlformats.org/markup-compatibility/2006" xmlns:aink="http://schemas.microsoft.com/office/drawing/2016/ink" xmlns:am3d="http://schemas.microsoft.com/office/drawing/2017/model3d" xmlns:o="urn:schemas-microsoft-com:office:office" xmlns:oel="http://schemas.microsoft.com/office/2019/extlst" xmlns:r="http://schemas.openxmlformats.org/officeDocument/2006/relationships" xmlns:m="http://schemas.openxmlformats.org/officeDocument/2006/math" xmlns:v="urn:schemas-microsoft-com:vml" xmlns:wp14="http://schemas.microsoft.com/office/word/2010/wordprocessingDrawing" xmlns:wp="http://schemas.openxmlformats.org/drawingml/2006/wordprocessingDrawing" xmlns:w10="urn:schemas-microsoft-com:office:word" xmlns:w="http://schemas.openxmlformats.org/wordprocessingml/2006/main" xmlns:w14="http://schemas.microsoft.com/office/word/2010/wordml" xmlns:w15="http://schemas.microsoft.com/office/word/2012/wordml" xmlns:w16cex="http://schemas.microsoft.com/office/word/2018/wordml/cex" xmlns:w16cid="http://schemas.microsoft.com/office/word/2016/wordml/cid" xmlns:w16="http://schemas.microsoft.com/office/word/2018/wordml" xmlns:w16du="http://schemas.microsoft.com/office/word/2023/wordml/word16du" xmlns:w16sdtdh="http://schemas.microsoft.com/office/word/2020/wordml/sdtdatahash" xmlns:w16se="http://schemas.microsoft.com/office/word/2015/wordml/symex" xmlns:wpg="http://schemas.microsoft.com/office/word/2010/wordprocessingGroup" xmlns:wpi="http://schemas.microsoft.com/office/word/2010/wordprocessingInk" xmlns:wne="http://schemas.microsoft.com/office/word/2006/wordml" xmlns:wps="http://schemas.microsoft.com/office/word/2010/wordprocessingShape" mc:Ignorable="w14 w15 w16se w16cid w16 w16cex w16sdtdh wp14">
+<w:footnotes xmlns:wpc="http://schemas.microsoft.com/office/word/2010/wordprocessingCanvas" xmlns:cx="http://schemas.microsoft.com/office/drawing/2014/chartex" xmlns:cx1="http://schemas.microsoft.com/office/drawing/2015/9/8/chartex" xmlns:cx2="http://schemas.microsoft.com/office/drawing/2015/10/21/chartex" xmlns:cx3="http://schemas.microsoft.com/office/drawing/2016/5/9/chartex" xmlns:cx4="http://schemas.microsoft.com/office/drawing/2016/5/10/chartex" xmlns:cx5="http://schemas.microsoft.com/office/drawing/2016/5/11/chartex" xmlns:cx6="http://schemas.microsoft.com/office/drawing/2016/5/12/chartex" xmlns:cx7="http://schemas.microsoft.com/office/drawing/2016/5/13/chartex" xmlns:cx8="http://schemas.microsoft.com/office/drawing/2016/5/14/chartex" xmlns:mc="http://schemas.openxmlformats.org/markup-compatibility/2006" xmlns:aink="http://schemas.microsoft.com/office/drawing/2016/ink" xmlns:am3d="http://schemas.microsoft.com/office/drawing/2017/model3d" xmlns:o="urn:schemas-microsoft-com:office:office" xmlns:oel="http://schemas.microsoft.com/office/2019/extlst" xmlns:r="http://schemas.openxmlformats.org/officeDocument/2006/relationships" xmlns:m="http://schemas.openxmlformats.org/officeDocument/2006/math" xmlns:v="urn:schemas-microsoft-com:vml" xmlns:wp14="http://schemas.microsoft.com/office/word/2010/wordprocessingDrawing" xmlns:wp="http://schemas.openxmlformats.org/drawingml/2006/wordprocessingDrawing" xmlns:w10="urn:schemas-microsoft-com:office:word" xmlns:w="http://schemas.openxmlformats.org/wordprocessingml/2006/main" xmlns:w14="http://schemas.microsoft.com/office/word/2010/wordml" xmlns:w15="http://schemas.microsoft.com/office/word/2012/wordml" xmlns:w16cex="http://schemas.microsoft.com/office/word/2018/wordml/cex" xmlns:w16cid="http://schemas.microsoft.com/office/word/2016/wordml/cid" xmlns:w16="http://schemas.microsoft.com/office/word/2018/wordml" xmlns:w16sdtdh="http://schemas.microsoft.com/office/word/2020/wordml/sdtdatahash" xmlns:w16se="http://schemas.microsoft.com/office/word/2015/wordml/symex" xmlns:wpg="http://schemas.microsoft.com/office/word/2010/wordprocessingGroup" xmlns:wpi="http://schemas.microsoft.com/office/word/2010/wordprocessingInk" xmlns:wne="http://schemas.microsoft.com/office/word/2006/wordml" xmlns:wps="http://schemas.microsoft.com/office/word/2010/wordprocessingShape" mc:Ignorable="w14 w15 w16se w16cid w16 w16cex w16sdtdh wp14">
   <w:footnote w:type="separator" w:id="-1">
     <w:p>
       <w:pPr>
@@ -42003,7 +42331,7 @@
 </file>
 
 <file path=word/header1.xml><?xml version="1.0" encoding="utf-8"?>
-<w:hdr xmlns:wpc="http://schemas.microsoft.com/office/word/2010/wordprocessingCanvas" xmlns:cx="http://schemas.microsoft.com/office/drawing/2014/chartex" xmlns:cx1="http://schemas.microsoft.com/office/drawing/2015/9/8/chartex" xmlns:cx2="http://schemas.microsoft.com/office/drawing/2015/10/21/chartex" xmlns:cx3="http://schemas.microsoft.com/office/drawing/2016/5/9/chartex" xmlns:cx4="http://schemas.microsoft.com/office/drawing/2016/5/10/chartex" xmlns:cx5="http://schemas.microsoft.com/office/drawing/2016/5/11/chartex" xmlns:cx6="http://schemas.microsoft.com/office/drawing/2016/5/12/chartex" xmlns:cx7="http://schemas.microsoft.com/office/drawing/2016/5/13/chartex" xmlns:cx8="http://schemas.microsoft.com/office/drawing/2016/5/14/chartex" xmlns:mc="http://schemas.openxmlformats.org/markup-compatibility/2006" xmlns:aink="http://schemas.microsoft.com/office/drawing/2016/ink" xmlns:am3d="http://schemas.microsoft.com/office/drawing/2017/model3d" xmlns:o="urn:schemas-microsoft-com:office:office" xmlns:oel="http://schemas.microsoft.com/office/2019/extlst" xmlns:r="http://schemas.openxmlformats.org/officeDocument/2006/relationships" xmlns:m="http://schemas.openxmlformats.org/officeDocument/2006/math" xmlns:v="urn:schemas-microsoft-com:vml" xmlns:wp14="http://schemas.microsoft.com/office/word/2010/wordprocessingDrawing" xmlns:wp="http://schemas.openxmlformats.org/drawingml/2006/wordprocessingDrawing" xmlns:w10="urn:schemas-microsoft-com:office:word" xmlns:w="http://schemas.openxmlformats.org/wordprocessingml/2006/main" xmlns:w14="http://schemas.microsoft.com/office/word/2010/wordml" xmlns:w15="http://schemas.microsoft.com/office/word/2012/wordml" xmlns:w16cex="http://schemas.microsoft.com/office/word/2018/wordml/cex" xmlns:w16cid="http://schemas.microsoft.com/office/word/2016/wordml/cid" xmlns:w16="http://schemas.microsoft.com/office/word/2018/wordml" xmlns:w16du="http://schemas.microsoft.com/office/word/2023/wordml/word16du" xmlns:w16sdtdh="http://schemas.microsoft.com/office/word/2020/wordml/sdtdatahash" xmlns:w16se="http://schemas.microsoft.com/office/word/2015/wordml/symex" xmlns:wpg="http://schemas.microsoft.com/office/word/2010/wordprocessingGroup" xmlns:wpi="http://schemas.microsoft.com/office/word/2010/wordprocessingInk" xmlns:wne="http://schemas.microsoft.com/office/word/2006/wordml" xmlns:wps="http://schemas.microsoft.com/office/word/2010/wordprocessingShape" mc:Ignorable="w14 w15 w16se w16cid w16 w16cex w16sdtdh wp14">
+<w:hdr xmlns:wpc="http://schemas.microsoft.com/office/word/2010/wordprocessingCanvas" xmlns:cx="http://schemas.microsoft.com/office/drawing/2014/chartex" xmlns:cx1="http://schemas.microsoft.com/office/drawing/2015/9/8/chartex" xmlns:cx2="http://schemas.microsoft.com/office/drawing/2015/10/21/chartex" xmlns:cx3="http://schemas.microsoft.com/office/drawing/2016/5/9/chartex" xmlns:cx4="http://schemas.microsoft.com/office/drawing/2016/5/10/chartex" xmlns:cx5="http://schemas.microsoft.com/office/drawing/2016/5/11/chartex" xmlns:cx6="http://schemas.microsoft.com/office/drawing/2016/5/12/chartex" xmlns:cx7="http://schemas.microsoft.com/office/drawing/2016/5/13/chartex" xmlns:cx8="http://schemas.microsoft.com/office/drawing/2016/5/14/chartex" xmlns:mc="http://schemas.openxmlformats.org/markup-compatibility/2006" xmlns:aink="http://schemas.microsoft.com/office/drawing/2016/ink" xmlns:am3d="http://schemas.microsoft.com/office/drawing/2017/model3d" xmlns:o="urn:schemas-microsoft-com:office:office" xmlns:oel="http://schemas.microsoft.com/office/2019/extlst" xmlns:r="http://schemas.openxmlformats.org/officeDocument/2006/relationships" xmlns:m="http://schemas.openxmlformats.org/officeDocument/2006/math" xmlns:v="urn:schemas-microsoft-com:vml" xmlns:wp14="http://schemas.microsoft.com/office/word/2010/wordprocessingDrawing" xmlns:wp="http://schemas.openxmlformats.org/drawingml/2006/wordprocessingDrawing" xmlns:w10="urn:schemas-microsoft-com:office:word" xmlns:w="http://schemas.openxmlformats.org/wordprocessingml/2006/main" xmlns:w14="http://schemas.microsoft.com/office/word/2010/wordml" xmlns:w15="http://schemas.microsoft.com/office/word/2012/wordml" xmlns:w16cex="http://schemas.microsoft.com/office/word/2018/wordml/cex" xmlns:w16cid="http://schemas.microsoft.com/office/word/2016/wordml/cid" xmlns:w16="http://schemas.microsoft.com/office/word/2018/wordml" xmlns:w16sdtdh="http://schemas.microsoft.com/office/word/2020/wordml/sdtdatahash" xmlns:w16se="http://schemas.microsoft.com/office/word/2015/wordml/symex" xmlns:wpg="http://schemas.microsoft.com/office/word/2010/wordprocessingGroup" xmlns:wpi="http://schemas.microsoft.com/office/word/2010/wordprocessingInk" xmlns:wne="http://schemas.microsoft.com/office/word/2006/wordml" xmlns:wps="http://schemas.microsoft.com/office/word/2010/wordprocessingShape" mc:Ignorable="w14 w15 w16se w16cid w16 w16cex w16sdtdh wp14">
   <w:p>
     <w:pPr>
       <w:pStyle w:val="Encabezado"/>
@@ -42317,7 +42645,7 @@
 </file>
 
 <file path=word/numbering.xml><?xml version="1.0" encoding="utf-8"?>
-<w:numbering xmlns:wpc="http://schemas.microsoft.com/office/word/2010/wordprocessingCanvas" xmlns:cx="http://schemas.microsoft.com/office/drawing/2014/chartex" xmlns:cx1="http://schemas.microsoft.com/office/drawing/2015/9/8/chartex" xmlns:cx2="http://schemas.microsoft.com/office/drawing/2015/10/21/chartex" xmlns:cx3="http://schemas.microsoft.com/office/drawing/2016/5/9/chartex" xmlns:cx4="http://schemas.microsoft.com/office/drawing/2016/5/10/chartex" xmlns:cx5="http://schemas.microsoft.com/office/drawing/2016/5/11/chartex" xmlns:cx6="http://schemas.microsoft.com/office/drawing/2016/5/12/chartex" xmlns:cx7="http://schemas.microsoft.com/office/drawing/2016/5/13/chartex" xmlns:cx8="http://schemas.microsoft.com/office/drawing/2016/5/14/chartex" xmlns:mc="http://schemas.openxmlformats.org/markup-compatibility/2006" xmlns:aink="http://schemas.microsoft.com/office/drawing/2016/ink" xmlns:am3d="http://schemas.microsoft.com/office/drawing/2017/model3d" xmlns:o="urn:schemas-microsoft-com:office:office" xmlns:oel="http://schemas.microsoft.com/office/2019/extlst" xmlns:r="http://schemas.openxmlformats.org/officeDocument/2006/relationships" xmlns:m="http://schemas.openxmlformats.org/officeDocument/2006/math" xmlns:v="urn:schemas-microsoft-com:vml" xmlns:wp14="http://schemas.microsoft.com/office/word/2010/wordprocessingDrawing" xmlns:wp="http://schemas.openxmlformats.org/drawingml/2006/wordprocessingDrawing" xmlns:w10="urn:schemas-microsoft-com:office:word" xmlns:w="http://schemas.openxmlformats.org/wordprocessingml/2006/main" xmlns:w14="http://schemas.microsoft.com/office/word/2010/wordml" xmlns:w15="http://schemas.microsoft.com/office/word/2012/wordml" xmlns:w16cex="http://schemas.microsoft.com/office/word/2018/wordml/cex" xmlns:w16cid="http://schemas.microsoft.com/office/word/2016/wordml/cid" xmlns:w16="http://schemas.microsoft.com/office/word/2018/wordml" xmlns:w16du="http://schemas.microsoft.com/office/word/2023/wordml/word16du" xmlns:w16sdtdh="http://schemas.microsoft.com/office/word/2020/wordml/sdtdatahash" xmlns:w16se="http://schemas.microsoft.com/office/word/2015/wordml/symex" xmlns:wpg="http://schemas.microsoft.com/office/word/2010/wordprocessingGroup" xmlns:wpi="http://schemas.microsoft.com/office/word/2010/wordprocessingInk" xmlns:wne="http://schemas.microsoft.com/office/word/2006/wordml" xmlns:wps="http://schemas.microsoft.com/office/word/2010/wordprocessingShape" mc:Ignorable="w14 w15 w16se w16cid w16 w16cex w16sdtdh wp14">
+<w:numbering xmlns:wpc="http://schemas.microsoft.com/office/word/2010/wordprocessingCanvas" xmlns:cx="http://schemas.microsoft.com/office/drawing/2014/chartex" xmlns:cx1="http://schemas.microsoft.com/office/drawing/2015/9/8/chartex" xmlns:cx2="http://schemas.microsoft.com/office/drawing/2015/10/21/chartex" xmlns:cx3="http://schemas.microsoft.com/office/drawing/2016/5/9/chartex" xmlns:cx4="http://schemas.microsoft.com/office/drawing/2016/5/10/chartex" xmlns:cx5="http://schemas.microsoft.com/office/drawing/2016/5/11/chartex" xmlns:cx6="http://schemas.microsoft.com/office/drawing/2016/5/12/chartex" xmlns:cx7="http://schemas.microsoft.com/office/drawing/2016/5/13/chartex" xmlns:cx8="http://schemas.microsoft.com/office/drawing/2016/5/14/chartex" xmlns:mc="http://schemas.openxmlformats.org/markup-compatibility/2006" xmlns:aink="http://schemas.microsoft.com/office/drawing/2016/ink" xmlns:am3d="http://schemas.microsoft.com/office/drawing/2017/model3d" xmlns:o="urn:schemas-microsoft-com:office:office" xmlns:oel="http://schemas.microsoft.com/office/2019/extlst" xmlns:r="http://schemas.openxmlformats.org/officeDocument/2006/relationships" xmlns:m="http://schemas.openxmlformats.org/officeDocument/2006/math" xmlns:v="urn:schemas-microsoft-com:vml" xmlns:wp14="http://schemas.microsoft.com/office/word/2010/wordprocessingDrawing" xmlns:wp="http://schemas.openxmlformats.org/drawingml/2006/wordprocessingDrawing" xmlns:w10="urn:schemas-microsoft-com:office:word" xmlns:w="http://schemas.openxmlformats.org/wordprocessingml/2006/main" xmlns:w14="http://schemas.microsoft.com/office/word/2010/wordml" xmlns:w15="http://schemas.microsoft.com/office/word/2012/wordml" xmlns:w16cex="http://schemas.microsoft.com/office/word/2018/wordml/cex" xmlns:w16cid="http://schemas.microsoft.com/office/word/2016/wordml/cid" xmlns:w16="http://schemas.microsoft.com/office/word/2018/wordml" xmlns:w16sdtdh="http://schemas.microsoft.com/office/word/2020/wordml/sdtdatahash" xmlns:w16se="http://schemas.microsoft.com/office/word/2015/wordml/symex" xmlns:wpg="http://schemas.microsoft.com/office/word/2010/wordprocessingGroup" xmlns:wpi="http://schemas.microsoft.com/office/word/2010/wordprocessingInk" xmlns:wne="http://schemas.microsoft.com/office/word/2006/wordml" xmlns:wps="http://schemas.microsoft.com/office/word/2010/wordprocessingShape" mc:Ignorable="w14 w15 w16se w16cid w16 w16cex w16sdtdh wp14">
   <w:abstractNum w:abstractNumId="0" w15:restartNumberingAfterBreak="0">
     <w:nsid w:val="04387BD5"/>
     <w:multiLevelType w:val="multilevel"/>
@@ -42881,6 +43209,95 @@
     </w:lvl>
   </w:abstractNum>
   <w:abstractNum w:abstractNumId="5" w15:restartNumberingAfterBreak="0">
+    <w:nsid w:val="0F346296"/>
+    <w:multiLevelType w:val="hybridMultilevel"/>
+    <w:tmpl w:val="508A3F7C"/>
+    <w:lvl w:ilvl="0" w:tplc="0C0A000F">
+      <w:start w:val="1"/>
+      <w:numFmt w:val="decimal"/>
+      <w:lvlText w:val="%1."/>
+      <w:lvlJc w:val="left"/>
+      <w:pPr>
+        <w:ind w:left="720" w:hanging="360"/>
+      </w:pPr>
+      <w:rPr>
+        <w:rFonts w:hint="default"/>
+      </w:rPr>
+    </w:lvl>
+    <w:lvl w:ilvl="1" w:tplc="0C0A0019" w:tentative="1">
+      <w:start w:val="1"/>
+      <w:numFmt w:val="lowerLetter"/>
+      <w:lvlText w:val="%2."/>
+      <w:lvlJc w:val="left"/>
+      <w:pPr>
+        <w:ind w:left="1440" w:hanging="360"/>
+      </w:pPr>
+    </w:lvl>
+    <w:lvl w:ilvl="2" w:tplc="0C0A001B" w:tentative="1">
+      <w:start w:val="1"/>
+      <w:numFmt w:val="lowerRoman"/>
+      <w:lvlText w:val="%3."/>
+      <w:lvlJc w:val="right"/>
+      <w:pPr>
+        <w:ind w:left="2160" w:hanging="180"/>
+      </w:pPr>
+    </w:lvl>
+    <w:lvl w:ilvl="3" w:tplc="0C0A000F" w:tentative="1">
+      <w:start w:val="1"/>
+      <w:numFmt w:val="decimal"/>
+      <w:lvlText w:val="%4."/>
+      <w:lvlJc w:val="left"/>
+      <w:pPr>
+        <w:ind w:left="2880" w:hanging="360"/>
+      </w:pPr>
+    </w:lvl>
+    <w:lvl w:ilvl="4" w:tplc="0C0A0019" w:tentative="1">
+      <w:start w:val="1"/>
+      <w:numFmt w:val="lowerLetter"/>
+      <w:lvlText w:val="%5."/>
+      <w:lvlJc w:val="left"/>
+      <w:pPr>
+        <w:ind w:left="3600" w:hanging="360"/>
+      </w:pPr>
+    </w:lvl>
+    <w:lvl w:ilvl="5" w:tplc="0C0A001B" w:tentative="1">
+      <w:start w:val="1"/>
+      <w:numFmt w:val="lowerRoman"/>
+      <w:lvlText w:val="%6."/>
+      <w:lvlJc w:val="right"/>
+      <w:pPr>
+        <w:ind w:left="4320" w:hanging="180"/>
+      </w:pPr>
+    </w:lvl>
+    <w:lvl w:ilvl="6" w:tplc="0C0A000F" w:tentative="1">
+      <w:start w:val="1"/>
+      <w:numFmt w:val="decimal"/>
+      <w:lvlText w:val="%7."/>
+      <w:lvlJc w:val="left"/>
+      <w:pPr>
+        <w:ind w:left="5040" w:hanging="360"/>
+      </w:pPr>
+    </w:lvl>
+    <w:lvl w:ilvl="7" w:tplc="0C0A0019" w:tentative="1">
+      <w:start w:val="1"/>
+      <w:numFmt w:val="lowerLetter"/>
+      <w:lvlText w:val="%8."/>
+      <w:lvlJc w:val="left"/>
+      <w:pPr>
+        <w:ind w:left="5760" w:hanging="360"/>
+      </w:pPr>
+    </w:lvl>
+    <w:lvl w:ilvl="8" w:tplc="0C0A001B" w:tentative="1">
+      <w:start w:val="1"/>
+      <w:numFmt w:val="lowerRoman"/>
+      <w:lvlText w:val="%9."/>
+      <w:lvlJc w:val="right"/>
+      <w:pPr>
+        <w:ind w:left="6480" w:hanging="180"/>
+      </w:pPr>
+    </w:lvl>
+  </w:abstractNum>
+  <w:abstractNum w:abstractNumId="6" w15:restartNumberingAfterBreak="0">
     <w:nsid w:val="143E5126"/>
     <w:multiLevelType w:val="hybridMultilevel"/>
     <w:tmpl w:val="F74CE4E6"/>
@@ -42968,7 +43385,7 @@
       </w:pPr>
     </w:lvl>
   </w:abstractNum>
-  <w:abstractNum w:abstractNumId="6" w15:restartNumberingAfterBreak="0">
+  <w:abstractNum w:abstractNumId="7" w15:restartNumberingAfterBreak="0">
     <w:nsid w:val="1A91589A"/>
     <w:multiLevelType w:val="multilevel"/>
     <w:tmpl w:val="BB16A964"/>
@@ -43081,7 +43498,7 @@
       </w:pPr>
     </w:lvl>
   </w:abstractNum>
-  <w:abstractNum w:abstractNumId="7" w15:restartNumberingAfterBreak="0">
+  <w:abstractNum w:abstractNumId="8" w15:restartNumberingAfterBreak="0">
     <w:nsid w:val="1B681208"/>
     <w:multiLevelType w:val="multilevel"/>
     <w:tmpl w:val="F1C26312"/>
@@ -43194,7 +43611,7 @@
       </w:pPr>
     </w:lvl>
   </w:abstractNum>
-  <w:abstractNum w:abstractNumId="8" w15:restartNumberingAfterBreak="0">
+  <w:abstractNum w:abstractNumId="9" w15:restartNumberingAfterBreak="0">
     <w:nsid w:val="1F3A3482"/>
     <w:multiLevelType w:val="hybridMultilevel"/>
     <w:tmpl w:val="581809C0"/>
@@ -43307,7 +43724,7 @@
       </w:rPr>
     </w:lvl>
   </w:abstractNum>
-  <w:abstractNum w:abstractNumId="9" w15:restartNumberingAfterBreak="0">
+  <w:abstractNum w:abstractNumId="10" w15:restartNumberingAfterBreak="0">
     <w:nsid w:val="1FE30592"/>
     <w:multiLevelType w:val="multilevel"/>
     <w:tmpl w:val="9768F418"/>
@@ -43417,7 +43834,7 @@
       </w:pPr>
     </w:lvl>
   </w:abstractNum>
-  <w:abstractNum w:abstractNumId="10" w15:restartNumberingAfterBreak="0">
+  <w:abstractNum w:abstractNumId="11" w15:restartNumberingAfterBreak="0">
     <w:nsid w:val="20BF7C68"/>
     <w:multiLevelType w:val="multilevel"/>
     <w:tmpl w:val="C82A9048"/>
@@ -43530,7 +43947,7 @@
       </w:pPr>
     </w:lvl>
   </w:abstractNum>
-  <w:abstractNum w:abstractNumId="11" w15:restartNumberingAfterBreak="0">
+  <w:abstractNum w:abstractNumId="12" w15:restartNumberingAfterBreak="0">
     <w:nsid w:val="20C555AE"/>
     <w:multiLevelType w:val="hybridMultilevel"/>
     <w:tmpl w:val="8EE2E528"/>
@@ -43643,7 +44060,7 @@
       </w:rPr>
     </w:lvl>
   </w:abstractNum>
-  <w:abstractNum w:abstractNumId="12" w15:restartNumberingAfterBreak="0">
+  <w:abstractNum w:abstractNumId="13" w15:restartNumberingAfterBreak="0">
     <w:nsid w:val="232F7890"/>
     <w:multiLevelType w:val="multilevel"/>
     <w:tmpl w:val="7368F75C"/>
@@ -43764,7 +44181,7 @@
       </w:rPr>
     </w:lvl>
   </w:abstractNum>
-  <w:abstractNum w:abstractNumId="13" w15:restartNumberingAfterBreak="0">
+  <w:abstractNum w:abstractNumId="14" w15:restartNumberingAfterBreak="0">
     <w:nsid w:val="26793969"/>
     <w:multiLevelType w:val="multilevel"/>
     <w:tmpl w:val="55BEB732"/>
@@ -43877,7 +44294,7 @@
       </w:pPr>
     </w:lvl>
   </w:abstractNum>
-  <w:abstractNum w:abstractNumId="14" w15:restartNumberingAfterBreak="0">
+  <w:abstractNum w:abstractNumId="15" w15:restartNumberingAfterBreak="0">
     <w:nsid w:val="295A137D"/>
     <w:multiLevelType w:val="multilevel"/>
     <w:tmpl w:val="BCEC49F6"/>
@@ -43990,7 +44407,7 @@
       </w:pPr>
     </w:lvl>
   </w:abstractNum>
-  <w:abstractNum w:abstractNumId="15" w15:restartNumberingAfterBreak="0">
+  <w:abstractNum w:abstractNumId="16" w15:restartNumberingAfterBreak="0">
     <w:nsid w:val="2B90743F"/>
     <w:multiLevelType w:val="multilevel"/>
     <w:tmpl w:val="EB78F21E"/>
@@ -44103,7 +44520,7 @@
       </w:pPr>
     </w:lvl>
   </w:abstractNum>
-  <w:abstractNum w:abstractNumId="16" w15:restartNumberingAfterBreak="0">
+  <w:abstractNum w:abstractNumId="17" w15:restartNumberingAfterBreak="0">
     <w:nsid w:val="2C2B1D84"/>
     <w:multiLevelType w:val="hybridMultilevel"/>
     <w:tmpl w:val="E5B261BA"/>
@@ -44192,7 +44609,7 @@
       </w:pPr>
     </w:lvl>
   </w:abstractNum>
-  <w:abstractNum w:abstractNumId="17" w15:restartNumberingAfterBreak="0">
+  <w:abstractNum w:abstractNumId="18" w15:restartNumberingAfterBreak="0">
     <w:nsid w:val="36312EC0"/>
     <w:multiLevelType w:val="multilevel"/>
     <w:tmpl w:val="8DCA0F14"/>
@@ -44305,7 +44722,7 @@
       </w:pPr>
     </w:lvl>
   </w:abstractNum>
-  <w:abstractNum w:abstractNumId="18" w15:restartNumberingAfterBreak="0">
+  <w:abstractNum w:abstractNumId="19" w15:restartNumberingAfterBreak="0">
     <w:nsid w:val="39B8086A"/>
     <w:multiLevelType w:val="hybridMultilevel"/>
     <w:tmpl w:val="F08607A8"/>
@@ -44391,7 +44808,7 @@
       </w:pPr>
     </w:lvl>
   </w:abstractNum>
-  <w:abstractNum w:abstractNumId="19" w15:restartNumberingAfterBreak="0">
+  <w:abstractNum w:abstractNumId="20" w15:restartNumberingAfterBreak="0">
     <w:nsid w:val="43B67282"/>
     <w:multiLevelType w:val="multilevel"/>
     <w:tmpl w:val="79A63D2C"/>
@@ -44540,7 +44957,7 @@
       </w:rPr>
     </w:lvl>
   </w:abstractNum>
-  <w:abstractNum w:abstractNumId="20" w15:restartNumberingAfterBreak="0">
+  <w:abstractNum w:abstractNumId="21" w15:restartNumberingAfterBreak="0">
     <w:nsid w:val="4F2620F3"/>
     <w:multiLevelType w:val="multilevel"/>
     <w:tmpl w:val="632AA2DE"/>
@@ -44657,7 +45074,7 @@
       </w:pPr>
     </w:lvl>
   </w:abstractNum>
-  <w:abstractNum w:abstractNumId="21" w15:restartNumberingAfterBreak="0">
+  <w:abstractNum w:abstractNumId="22" w15:restartNumberingAfterBreak="0">
     <w:nsid w:val="51062C40"/>
     <w:multiLevelType w:val="hybridMultilevel"/>
     <w:tmpl w:val="8A6250FC"/>
@@ -44770,7 +45187,7 @@
       </w:rPr>
     </w:lvl>
   </w:abstractNum>
-  <w:abstractNum w:abstractNumId="22" w15:restartNumberingAfterBreak="0">
+  <w:abstractNum w:abstractNumId="23" w15:restartNumberingAfterBreak="0">
     <w:nsid w:val="529C5F92"/>
     <w:multiLevelType w:val="multilevel"/>
     <w:tmpl w:val="7C624712"/>
@@ -44883,7 +45300,7 @@
       </w:pPr>
     </w:lvl>
   </w:abstractNum>
-  <w:abstractNum w:abstractNumId="23" w15:restartNumberingAfterBreak="0">
+  <w:abstractNum w:abstractNumId="24" w15:restartNumberingAfterBreak="0">
     <w:nsid w:val="59497F87"/>
     <w:multiLevelType w:val="multilevel"/>
     <w:tmpl w:val="45F894E2"/>
@@ -44996,7 +45413,7 @@
       </w:pPr>
     </w:lvl>
   </w:abstractNum>
-  <w:abstractNum w:abstractNumId="24" w15:restartNumberingAfterBreak="0">
+  <w:abstractNum w:abstractNumId="25" w15:restartNumberingAfterBreak="0">
     <w:nsid w:val="5A82665B"/>
     <w:multiLevelType w:val="multilevel"/>
     <w:tmpl w:val="EBF46DDE"/>
@@ -45109,7 +45526,7 @@
       </w:pPr>
     </w:lvl>
   </w:abstractNum>
-  <w:abstractNum w:abstractNumId="25" w15:restartNumberingAfterBreak="0">
+  <w:abstractNum w:abstractNumId="26" w15:restartNumberingAfterBreak="0">
     <w:nsid w:val="5E930230"/>
     <w:multiLevelType w:val="hybridMultilevel"/>
     <w:tmpl w:val="52F60034"/>
@@ -45222,7 +45639,7 @@
       </w:rPr>
     </w:lvl>
   </w:abstractNum>
-  <w:abstractNum w:abstractNumId="26" w15:restartNumberingAfterBreak="0">
+  <w:abstractNum w:abstractNumId="27" w15:restartNumberingAfterBreak="0">
     <w:nsid w:val="69983004"/>
     <w:multiLevelType w:val="hybridMultilevel"/>
     <w:tmpl w:val="4F108850"/>
@@ -45334,7 +45751,7 @@
       </w:rPr>
     </w:lvl>
   </w:abstractNum>
-  <w:abstractNum w:abstractNumId="27" w15:restartNumberingAfterBreak="0">
+  <w:abstractNum w:abstractNumId="28" w15:restartNumberingAfterBreak="0">
     <w:nsid w:val="69E700B4"/>
     <w:multiLevelType w:val="hybridMultilevel"/>
     <w:tmpl w:val="66C06D40"/>
@@ -45447,7 +45864,7 @@
       </w:rPr>
     </w:lvl>
   </w:abstractNum>
-  <w:abstractNum w:abstractNumId="28" w15:restartNumberingAfterBreak="0">
+  <w:abstractNum w:abstractNumId="29" w15:restartNumberingAfterBreak="0">
     <w:nsid w:val="6CF3034E"/>
     <w:multiLevelType w:val="hybridMultilevel"/>
     <w:tmpl w:val="E866271C"/>
@@ -45560,7 +45977,7 @@
       </w:rPr>
     </w:lvl>
   </w:abstractNum>
-  <w:abstractNum w:abstractNumId="29" w15:restartNumberingAfterBreak="0">
+  <w:abstractNum w:abstractNumId="30" w15:restartNumberingAfterBreak="0">
     <w:nsid w:val="76A03BA0"/>
     <w:multiLevelType w:val="hybridMultilevel"/>
     <w:tmpl w:val="3E9A11D6"/>
@@ -45673,7 +46090,96 @@
       </w:rPr>
     </w:lvl>
   </w:abstractNum>
-  <w:abstractNum w:abstractNumId="30" w15:restartNumberingAfterBreak="0">
+  <w:abstractNum w:abstractNumId="31" w15:restartNumberingAfterBreak="0">
+    <w:nsid w:val="77430812"/>
+    <w:multiLevelType w:val="hybridMultilevel"/>
+    <w:tmpl w:val="100E555E"/>
+    <w:lvl w:ilvl="0" w:tplc="0C0A000F">
+      <w:start w:val="1"/>
+      <w:numFmt w:val="decimal"/>
+      <w:lvlText w:val="%1."/>
+      <w:lvlJc w:val="left"/>
+      <w:pPr>
+        <w:ind w:left="720" w:hanging="360"/>
+      </w:pPr>
+      <w:rPr>
+        <w:rFonts w:hint="default"/>
+      </w:rPr>
+    </w:lvl>
+    <w:lvl w:ilvl="1" w:tplc="0C0A0019" w:tentative="1">
+      <w:start w:val="1"/>
+      <w:numFmt w:val="lowerLetter"/>
+      <w:lvlText w:val="%2."/>
+      <w:lvlJc w:val="left"/>
+      <w:pPr>
+        <w:ind w:left="1440" w:hanging="360"/>
+      </w:pPr>
+    </w:lvl>
+    <w:lvl w:ilvl="2" w:tplc="0C0A001B" w:tentative="1">
+      <w:start w:val="1"/>
+      <w:numFmt w:val="lowerRoman"/>
+      <w:lvlText w:val="%3."/>
+      <w:lvlJc w:val="right"/>
+      <w:pPr>
+        <w:ind w:left="2160" w:hanging="180"/>
+      </w:pPr>
+    </w:lvl>
+    <w:lvl w:ilvl="3" w:tplc="0C0A000F" w:tentative="1">
+      <w:start w:val="1"/>
+      <w:numFmt w:val="decimal"/>
+      <w:lvlText w:val="%4."/>
+      <w:lvlJc w:val="left"/>
+      <w:pPr>
+        <w:ind w:left="2880" w:hanging="360"/>
+      </w:pPr>
+    </w:lvl>
+    <w:lvl w:ilvl="4" w:tplc="0C0A0019" w:tentative="1">
+      <w:start w:val="1"/>
+      <w:numFmt w:val="lowerLetter"/>
+      <w:lvlText w:val="%5."/>
+      <w:lvlJc w:val="left"/>
+      <w:pPr>
+        <w:ind w:left="3600" w:hanging="360"/>
+      </w:pPr>
+    </w:lvl>
+    <w:lvl w:ilvl="5" w:tplc="0C0A001B" w:tentative="1">
+      <w:start w:val="1"/>
+      <w:numFmt w:val="lowerRoman"/>
+      <w:lvlText w:val="%6."/>
+      <w:lvlJc w:val="right"/>
+      <w:pPr>
+        <w:ind w:left="4320" w:hanging="180"/>
+      </w:pPr>
+    </w:lvl>
+    <w:lvl w:ilvl="6" w:tplc="0C0A000F" w:tentative="1">
+      <w:start w:val="1"/>
+      <w:numFmt w:val="decimal"/>
+      <w:lvlText w:val="%7."/>
+      <w:lvlJc w:val="left"/>
+      <w:pPr>
+        <w:ind w:left="5040" w:hanging="360"/>
+      </w:pPr>
+    </w:lvl>
+    <w:lvl w:ilvl="7" w:tplc="0C0A0019" w:tentative="1">
+      <w:start w:val="1"/>
+      <w:numFmt w:val="lowerLetter"/>
+      <w:lvlText w:val="%8."/>
+      <w:lvlJc w:val="left"/>
+      <w:pPr>
+        <w:ind w:left="5760" w:hanging="360"/>
+      </w:pPr>
+    </w:lvl>
+    <w:lvl w:ilvl="8" w:tplc="0C0A001B" w:tentative="1">
+      <w:start w:val="1"/>
+      <w:numFmt w:val="lowerRoman"/>
+      <w:lvlText w:val="%9."/>
+      <w:lvlJc w:val="right"/>
+      <w:pPr>
+        <w:ind w:left="6480" w:hanging="180"/>
+      </w:pPr>
+    </w:lvl>
+  </w:abstractNum>
+  <w:abstractNum w:abstractNumId="32" w15:restartNumberingAfterBreak="0">
     <w:nsid w:val="7743131B"/>
     <w:multiLevelType w:val="hybridMultilevel"/>
     <w:tmpl w:val="556A2714"/>
@@ -45759,7 +46265,7 @@
       </w:pPr>
     </w:lvl>
   </w:abstractNum>
-  <w:abstractNum w:abstractNumId="31" w15:restartNumberingAfterBreak="0">
+  <w:abstractNum w:abstractNumId="33" w15:restartNumberingAfterBreak="0">
     <w:nsid w:val="77AF47ED"/>
     <w:multiLevelType w:val="hybridMultilevel"/>
     <w:tmpl w:val="2D96179A"/>
@@ -45872,7 +46378,7 @@
       </w:rPr>
     </w:lvl>
   </w:abstractNum>
-  <w:abstractNum w:abstractNumId="32" w15:restartNumberingAfterBreak="0">
+  <w:abstractNum w:abstractNumId="34" w15:restartNumberingAfterBreak="0">
     <w:nsid w:val="78D60D1A"/>
     <w:multiLevelType w:val="multilevel"/>
     <w:tmpl w:val="908E0166"/>
@@ -45994,7 +46500,7 @@
       </w:rPr>
     </w:lvl>
   </w:abstractNum>
-  <w:abstractNum w:abstractNumId="33" w15:restartNumberingAfterBreak="0">
+  <w:abstractNum w:abstractNumId="35" w15:restartNumberingAfterBreak="0">
     <w:nsid w:val="7BA7184C"/>
     <w:multiLevelType w:val="multilevel"/>
     <w:tmpl w:val="AEFEF8DE"/>
@@ -46108,82 +46614,82 @@
     </w:lvl>
   </w:abstractNum>
   <w:num w:numId="1" w16cid:durableId="606471371">
-    <w:abstractNumId w:val="19"/>
+    <w:abstractNumId w:val="20"/>
   </w:num>
   <w:num w:numId="2" w16cid:durableId="150413650">
-    <w:abstractNumId w:val="31"/>
+    <w:abstractNumId w:val="33"/>
   </w:num>
   <w:num w:numId="3" w16cid:durableId="444154825">
     <w:abstractNumId w:val="2"/>
   </w:num>
   <w:num w:numId="4" w16cid:durableId="58208772">
-    <w:abstractNumId w:val="29"/>
+    <w:abstractNumId w:val="30"/>
   </w:num>
   <w:num w:numId="5" w16cid:durableId="39328498">
-    <w:abstractNumId w:val="26"/>
+    <w:abstractNumId w:val="27"/>
   </w:num>
   <w:num w:numId="6" w16cid:durableId="274680927">
-    <w:abstractNumId w:val="23"/>
+    <w:abstractNumId w:val="24"/>
   </w:num>
   <w:num w:numId="7" w16cid:durableId="444466441">
+    <w:abstractNumId w:val="7"/>
+  </w:num>
+  <w:num w:numId="8" w16cid:durableId="302153135">
+    <w:abstractNumId w:val="10"/>
+  </w:num>
+  <w:num w:numId="9" w16cid:durableId="929192934">
+    <w:abstractNumId w:val="15"/>
+  </w:num>
+  <w:num w:numId="10" w16cid:durableId="987126250">
+    <w:abstractNumId w:val="19"/>
+  </w:num>
+  <w:num w:numId="11" w16cid:durableId="1384787403">
     <w:abstractNumId w:val="6"/>
   </w:num>
-  <w:num w:numId="8" w16cid:durableId="302153135">
-    <w:abstractNumId w:val="9"/>
+  <w:num w:numId="12" w16cid:durableId="1941913397">
+    <w:abstractNumId w:val="25"/>
   </w:num>
-  <w:num w:numId="9" w16cid:durableId="929192934">
-    <w:abstractNumId w:val="14"/>
+  <w:num w:numId="13" w16cid:durableId="64228354">
+    <w:abstractNumId w:val="17"/>
   </w:num>
-  <w:num w:numId="10" w16cid:durableId="987126250">
+  <w:num w:numId="14" w16cid:durableId="213471264">
+    <w:abstractNumId w:val="12"/>
+  </w:num>
+  <w:num w:numId="15" w16cid:durableId="135344550">
     <w:abstractNumId w:val="18"/>
   </w:num>
-  <w:num w:numId="11" w16cid:durableId="1384787403">
-    <w:abstractNumId w:val="5"/>
-  </w:num>
-  <w:num w:numId="12" w16cid:durableId="1941913397">
-    <w:abstractNumId w:val="24"/>
-  </w:num>
-  <w:num w:numId="13" w16cid:durableId="64228354">
-    <w:abstractNumId w:val="16"/>
-  </w:num>
-  <w:num w:numId="14" w16cid:durableId="213471264">
-    <w:abstractNumId w:val="11"/>
-  </w:num>
-  <w:num w:numId="15" w16cid:durableId="135344550">
-    <w:abstractNumId w:val="17"/>
-  </w:num>
   <w:num w:numId="16" w16cid:durableId="1758015790">
-    <w:abstractNumId w:val="30"/>
+    <w:abstractNumId w:val="32"/>
   </w:num>
   <w:num w:numId="17" w16cid:durableId="848450208">
-    <w:abstractNumId w:val="12"/>
+    <w:abstractNumId w:val="13"/>
   </w:num>
   <w:num w:numId="18" w16cid:durableId="1255824368">
-    <w:abstractNumId w:val="21"/>
+    <w:abstractNumId w:val="22"/>
   </w:num>
   <w:num w:numId="19" w16cid:durableId="203375502">
-    <w:abstractNumId w:val="32"/>
+    <w:abstractNumId w:val="34"/>
   </w:num>
   <w:num w:numId="20" w16cid:durableId="1457748938">
     <w:abstractNumId w:val="3"/>
   </w:num>
   <w:num w:numId="21" w16cid:durableId="192040263">
-    <w:abstractNumId w:val="25"/>
+    <w:abstractNumId w:val="26"/>
   </w:num>
   <w:num w:numId="22" w16cid:durableId="1934244679">
-    <w:abstractNumId w:val="33"/>
+    <w:abstractNumId w:val="35"/>
   </w:num>
   <w:num w:numId="23" w16cid:durableId="1092509350">
-    <w:abstractNumId w:val="20"/>
+    <w:abstractNumId w:val="21"/>
   </w:num>
   <w:num w:numId="24" w16cid:durableId="1479148091">
-    <w:abstractNumId w:val="7"/>
+    <w:abstractNumId w:val="8"/>
   </w:num>
   <w:num w:numId="25" w16cid:durableId="445005762">
-    <w:abstractNumId w:val="13"/>
+    <w:abstractNumId w:val="14"/>
   </w:num>
   <w:num w:numId="26" w16cid:durableId="1426195696">
-    <w:abstractNumId w:val="10"/>
+    <w:abstractNumId w:val="11"/>
   </w:num>
   <w:num w:numId="27" w16cid:durableId="1480923794">
     <w:abstractNumId w:val="1"/>
@@ -46192,22 +46698,28 @@
     <w:abstractNumId w:val="0"/>
   </w:num>
   <w:num w:numId="29" w16cid:durableId="1247687362">
-    <w:abstractNumId w:val="15"/>
+    <w:abstractNumId w:val="16"/>
   </w:num>
   <w:num w:numId="30" w16cid:durableId="596181532">
-    <w:abstractNumId w:val="22"/>
+    <w:abstractNumId w:val="23"/>
   </w:num>
   <w:num w:numId="31" w16cid:durableId="547181559">
+    <w:abstractNumId w:val="29"/>
+  </w:num>
+  <w:num w:numId="32" w16cid:durableId="1998804272">
     <w:abstractNumId w:val="28"/>
   </w:num>
-  <w:num w:numId="32" w16cid:durableId="1998804272">
-    <w:abstractNumId w:val="27"/>
-  </w:num>
   <w:num w:numId="33" w16cid:durableId="996148491">
-    <w:abstractNumId w:val="8"/>
+    <w:abstractNumId w:val="9"/>
   </w:num>
   <w:num w:numId="34" w16cid:durableId="1592934406">
     <w:abstractNumId w:val="4"/>
+  </w:num>
+  <w:num w:numId="35" w16cid:durableId="1621645318">
+    <w:abstractNumId w:val="5"/>
+  </w:num>
+  <w:num w:numId="36" w16cid:durableId="159589821">
+    <w:abstractNumId w:val="31"/>
   </w:num>
 </w:numbering>
 </file>

</xml_diff>